<commit_message>
New DataSet added for research purposes and modified the document of Analysis on Indian Tourism
</commit_message>
<xml_diff>
--- a/Analysis on Indian Tourism/Report.docx
+++ b/Analysis on Indian Tourism/Report.docx
@@ -12,11 +12,20 @@
     </w:p>
     <w:p>
       <w:pPr>
+        <w:tabs>
+          <w:tab w:val="left" w:pos="4406"/>
+        </w:tabs>
         <w:jc w:val="both"/>
         <w:rPr>
           <w:rFonts w:ascii="Franklin Gothic Heavy" w:hAnsi="Franklin Gothic Heavy"/>
         </w:rPr>
       </w:pPr>
+      <w:r>
+        <w:rPr>
+          <w:rFonts w:ascii="Franklin Gothic Heavy" w:hAnsi="Franklin Gothic Heavy"/>
+        </w:rPr>
+        <w:tab/>
+      </w:r>
     </w:p>
     <w:p>
       <w:pPr>
@@ -189,7 +198,12 @@
           <w:szCs w:val="52"/>
         </w:rPr>
         <w:sectPr>
-          <w:footerReference w:type="default" r:id="rId9"/>
+          <w:headerReference w:type="even" r:id="rId9"/>
+          <w:headerReference w:type="default" r:id="rId10"/>
+          <w:footerReference w:type="even" r:id="rId11"/>
+          <w:footerReference w:type="default" r:id="rId12"/>
+          <w:headerReference w:type="first" r:id="rId13"/>
+          <w:footerReference w:type="first" r:id="rId14"/>
           <w:pgSz w:w="12240" w:h="15840"/>
           <w:pgMar w:top="720" w:right="720" w:bottom="720" w:left="720" w:header="720" w:footer="720" w:gutter="0"/>
           <w:pgBorders w:offsetFrom="page">
@@ -326,8 +340,8 @@
           <w:szCs w:val="44"/>
         </w:rPr>
         <w:sectPr>
-          <w:headerReference w:type="default" r:id="rId10"/>
-          <w:footerReference w:type="default" r:id="rId11"/>
+          <w:headerReference w:type="default" r:id="rId15"/>
+          <w:footerReference w:type="default" r:id="rId16"/>
           <w:pgSz w:w="12240" w:h="15840"/>
           <w:pgMar w:top="720" w:right="720" w:bottom="720" w:left="720" w:header="720" w:footer="720" w:gutter="0"/>
           <w:pgBorders w:offsetFrom="page">
@@ -515,8 +529,8 @@
           <w:szCs w:val="44"/>
         </w:rPr>
         <w:sectPr>
-          <w:headerReference w:type="default" r:id="rId12"/>
-          <w:footerReference w:type="default" r:id="rId13"/>
+          <w:headerReference w:type="default" r:id="rId17"/>
+          <w:footerReference w:type="default" r:id="rId18"/>
           <w:pgSz w:w="12240" w:h="15840"/>
           <w:pgMar w:top="720" w:right="720" w:bottom="720" w:left="720" w:header="720" w:footer="720" w:gutter="0"/>
           <w:pgBorders w:offsetFrom="page">
@@ -613,8 +627,8 @@
           <w:szCs w:val="44"/>
         </w:rPr>
         <w:sectPr>
-          <w:headerReference w:type="default" r:id="rId14"/>
-          <w:footerReference w:type="default" r:id="rId15"/>
+          <w:headerReference w:type="default" r:id="rId19"/>
+          <w:footerReference w:type="default" r:id="rId20"/>
           <w:pgSz w:w="12240" w:h="15840"/>
           <w:pgMar w:top="720" w:right="720" w:bottom="720" w:left="720" w:header="720" w:footer="720" w:gutter="0"/>
           <w:pgBorders w:offsetFrom="page">
@@ -672,8 +686,8 @@
           <w:szCs w:val="44"/>
         </w:rPr>
         <w:sectPr>
-          <w:headerReference w:type="default" r:id="rId16"/>
-          <w:footerReference w:type="default" r:id="rId17"/>
+          <w:headerReference w:type="default" r:id="rId21"/>
+          <w:footerReference w:type="default" r:id="rId22"/>
           <w:pgSz w:w="12240" w:h="15840"/>
           <w:pgMar w:top="720" w:right="720" w:bottom="720" w:left="720" w:header="720" w:footer="720" w:gutter="0"/>
           <w:pgBorders w:offsetFrom="page">
@@ -775,7 +789,7 @@
                     </pic:cNvPicPr>
                   </pic:nvPicPr>
                   <pic:blipFill>
-                    <a:blip r:embed="rId18" cstate="print">
+                    <a:blip r:embed="rId23" cstate="print">
                       <a:extLst>
                         <a:ext uri="{28A0092B-C50C-407E-A947-70E740481C1C}">
                           <a14:useLocalDpi xmlns:a14="http://schemas.microsoft.com/office/drawing/2010/main" val="0"/>
@@ -860,8 +874,8 @@
           <w:szCs w:val="44"/>
         </w:rPr>
         <w:sectPr>
-          <w:headerReference w:type="default" r:id="rId19"/>
-          <w:footerReference w:type="default" r:id="rId20"/>
+          <w:headerReference w:type="default" r:id="rId24"/>
+          <w:footerReference w:type="default" r:id="rId25"/>
           <w:pgSz w:w="12240" w:h="15840"/>
           <w:pgMar w:top="720" w:right="720" w:bottom="720" w:left="720" w:header="720" w:footer="720" w:gutter="0"/>
           <w:pgBorders w:offsetFrom="page">
@@ -930,7 +944,7 @@
                     </pic:cNvPicPr>
                   </pic:nvPicPr>
                   <pic:blipFill>
-                    <a:blip r:embed="rId21" cstate="print">
+                    <a:blip r:embed="rId26" cstate="print">
                       <a:extLst>
                         <a:ext uri="{28A0092B-C50C-407E-A947-70E740481C1C}">
                           <a14:useLocalDpi xmlns:a14="http://schemas.microsoft.com/office/drawing/2010/main" val="0"/>
@@ -991,8 +1005,8 @@
           <w:szCs w:val="44"/>
         </w:rPr>
         <w:sectPr>
-          <w:headerReference w:type="default" r:id="rId22"/>
-          <w:footerReference w:type="default" r:id="rId23"/>
+          <w:headerReference w:type="default" r:id="rId27"/>
+          <w:footerReference w:type="default" r:id="rId28"/>
           <w:pgSz w:w="12240" w:h="15840"/>
           <w:pgMar w:top="720" w:right="720" w:bottom="720" w:left="720" w:header="720" w:footer="720" w:gutter="0"/>
           <w:pgBorders w:offsetFrom="page">
@@ -1077,7 +1091,7 @@
                     </pic:cNvPicPr>
                   </pic:nvPicPr>
                   <pic:blipFill>
-                    <a:blip r:embed="rId24" cstate="print">
+                    <a:blip r:embed="rId29" cstate="print">
                       <a:extLst>
                         <a:ext uri="{28A0092B-C50C-407E-A947-70E740481C1C}">
                           <a14:useLocalDpi xmlns:a14="http://schemas.microsoft.com/office/drawing/2010/main" val="0"/>
@@ -1181,8 +1195,8 @@
           <w:szCs w:val="44"/>
         </w:rPr>
         <w:sectPr>
-          <w:headerReference w:type="default" r:id="rId25"/>
-          <w:footerReference w:type="default" r:id="rId26"/>
+          <w:headerReference w:type="default" r:id="rId30"/>
+          <w:footerReference w:type="default" r:id="rId31"/>
           <w:pgSz w:w="12240" w:h="15840"/>
           <w:pgMar w:top="720" w:right="720" w:bottom="720" w:left="720" w:header="720" w:footer="720" w:gutter="0"/>
           <w:pgBorders w:offsetFrom="page">
@@ -1205,7 +1219,7 @@
           <w:szCs w:val="44"/>
         </w:rPr>
         <w:sectPr>
-          <w:footerReference w:type="default" r:id="rId27"/>
+          <w:footerReference w:type="default" r:id="rId32"/>
           <w:pgSz w:w="12240" w:h="15840"/>
           <w:pgMar w:top="720" w:right="720" w:bottom="720" w:left="720" w:header="720" w:footer="720" w:gutter="0"/>
           <w:pgBorders w:offsetFrom="page">
@@ -1256,7 +1270,7 @@
                     </pic:cNvPicPr>
                   </pic:nvPicPr>
                   <pic:blipFill>
-                    <a:blip r:embed="rId28" cstate="print">
+                    <a:blip r:embed="rId33" cstate="print">
                       <a:extLst>
                         <a:ext uri="{28A0092B-C50C-407E-A947-70E740481C1C}">
                           <a14:useLocalDpi xmlns:a14="http://schemas.microsoft.com/office/drawing/2010/main" val="0"/>
@@ -1402,7 +1416,7 @@
           <w:szCs w:val="44"/>
         </w:rPr>
         <w:sectPr>
-          <w:footerReference w:type="default" r:id="rId29"/>
+          <w:footerReference w:type="default" r:id="rId34"/>
           <w:pgSz w:w="12240" w:h="15840"/>
           <w:pgMar w:top="720" w:right="720" w:bottom="720" w:left="720" w:header="720" w:footer="720" w:gutter="0"/>
           <w:pgBorders w:offsetFrom="page">
@@ -1503,7 +1517,7 @@
           <w:szCs w:val="44"/>
         </w:rPr>
         <w:sectPr>
-          <w:headerReference w:type="default" r:id="rId30"/>
+          <w:headerReference w:type="default" r:id="rId35"/>
           <w:pgSz w:w="12240" w:h="15840"/>
           <w:pgMar w:top="720" w:right="720" w:bottom="720" w:left="720" w:header="720" w:footer="720" w:gutter="0"/>
           <w:pgBorders w:offsetFrom="page">
@@ -1561,7 +1575,7 @@
                     </pic:cNvPicPr>
                   </pic:nvPicPr>
                   <pic:blipFill>
-                    <a:blip r:embed="rId31" cstate="print">
+                    <a:blip r:embed="rId36" cstate="print">
                       <a:extLst>
                         <a:ext uri="{28A0092B-C50C-407E-A947-70E740481C1C}">
                           <a14:useLocalDpi xmlns:a14="http://schemas.microsoft.com/office/drawing/2010/main" val="0"/>
@@ -1657,7 +1671,7 @@
                           </pic:cNvPicPr>
                         </pic:nvPicPr>
                         <pic:blipFill>
-                          <a:blip r:embed="rId32" cstate="print">
+                          <a:blip r:embed="rId37" cstate="print">
                             <a:extLst>
                               <a:ext uri="{28A0092B-C50C-407E-A947-70E740481C1C}">
                                 <a14:useLocalDpi xmlns:a14="http://schemas.microsoft.com/office/drawing/2010/main" val="0"/>
@@ -1686,7 +1700,7 @@
                           </pic:cNvPicPr>
                         </pic:nvPicPr>
                         <pic:blipFill>
-                          <a:blip r:embed="rId33" cstate="print">
+                          <a:blip r:embed="rId38" cstate="print">
                             <a:extLst>
                               <a:ext uri="{28A0092B-C50C-407E-A947-70E740481C1C}">
                                 <a14:useLocalDpi xmlns:a14="http://schemas.microsoft.com/office/drawing/2010/main" val="0"/>
@@ -1749,10 +1763,10 @@
                   <o:lock v:ext="edit" aspectratio="t"/>
                 </v:shapetype>
                 <v:shape id="Picture 3" o:spid="_x0000_s1027" type="#_x0000_t75" style="position:absolute;top:4645;width:61551;height:17480;visibility:visible;mso-wrap-style:square" o:gfxdata="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">
-                  <v:imagedata r:id="rId34" o:title=""/>
+                  <v:imagedata r:id="rId39" o:title=""/>
                 </v:shape>
                 <v:shape id="Picture 8" o:spid="_x0000_s1028" type="#_x0000_t75" style="position:absolute;left:7646;top:1429;width:3622;height:3755;visibility:visible;mso-wrap-style:square" o:gfxdata="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">
-                  <v:imagedata r:id="rId35" o:title=""/>
+                  <v:imagedata r:id="rId40" o:title=""/>
                 </v:shape>
                 <w10:wrap anchorx="margin"/>
               </v:group>
@@ -1810,8 +1824,8 @@
           <w:szCs w:val="44"/>
         </w:rPr>
         <w:sectPr>
-          <w:headerReference w:type="default" r:id="rId36"/>
-          <w:footerReference w:type="default" r:id="rId37"/>
+          <w:headerReference w:type="default" r:id="rId41"/>
+          <w:footerReference w:type="default" r:id="rId42"/>
           <w:pgSz w:w="12240" w:h="15840"/>
           <w:pgMar w:top="720" w:right="720" w:bottom="720" w:left="720" w:header="720" w:footer="720" w:gutter="0"/>
           <w:pgBorders w:offsetFrom="page">
@@ -1936,7 +1950,7 @@
                     </pic:cNvPicPr>
                   </pic:nvPicPr>
                   <pic:blipFill>
-                    <a:blip r:embed="rId38" cstate="print">
+                    <a:blip r:embed="rId43" cstate="print">
                       <a:extLst>
                         <a:ext uri="{28A0092B-C50C-407E-A947-70E740481C1C}">
                           <a14:useLocalDpi xmlns:a14="http://schemas.microsoft.com/office/drawing/2010/main" val="0"/>
@@ -1972,7 +1986,7 @@
           <w:szCs w:val="44"/>
         </w:rPr>
         <w:sectPr>
-          <w:footerReference w:type="default" r:id="rId39"/>
+          <w:footerReference w:type="default" r:id="rId44"/>
           <w:pgSz w:w="12240" w:h="15840"/>
           <w:pgMar w:top="720" w:right="720" w:bottom="720" w:left="720" w:header="720" w:footer="720" w:gutter="0"/>
           <w:pgBorders w:offsetFrom="page">
@@ -2152,7 +2166,7 @@
                     </pic:cNvPicPr>
                   </pic:nvPicPr>
                   <pic:blipFill>
-                    <a:blip r:embed="rId40" cstate="print">
+                    <a:blip r:embed="rId45" cstate="print">
                       <a:extLst>
                         <a:ext uri="{28A0092B-C50C-407E-A947-70E740481C1C}">
                           <a14:useLocalDpi xmlns:a14="http://schemas.microsoft.com/office/drawing/2010/main" val="0"/>
@@ -2188,7 +2202,7 @@
           <w:szCs w:val="44"/>
         </w:rPr>
         <w:sectPr>
-          <w:footerReference w:type="default" r:id="rId41"/>
+          <w:footerReference w:type="default" r:id="rId46"/>
           <w:pgSz w:w="12240" w:h="15840"/>
           <w:pgMar w:top="720" w:right="720" w:bottom="720" w:left="720" w:header="720" w:footer="720" w:gutter="0"/>
           <w:pgBorders w:offsetFrom="page">
@@ -2299,6 +2313,7 @@
       <w:r>
         <w:rPr>
           <w:rFonts w:ascii="Bahnschrift SemiCondensed" w:hAnsi="Bahnschrift SemiCondensed" w:cs="Aharoni"/>
+          <w:noProof/>
           <w:sz w:val="44"/>
           <w:szCs w:val="44"/>
         </w:rPr>
@@ -2340,7 +2355,7 @@
                     </pic:cNvPicPr>
                   </pic:nvPicPr>
                   <pic:blipFill rotWithShape="1">
-                    <a:blip r:embed="rId42" cstate="print">
+                    <a:blip r:embed="rId47" cstate="print">
                       <a:extLst>
                         <a:ext uri="{28A0092B-C50C-407E-A947-70E740481C1C}">
                           <a14:useLocalDpi xmlns:a14="http://schemas.microsoft.com/office/drawing/2010/main" val="0"/>
@@ -2383,8 +2398,8 @@
           <w:szCs w:val="44"/>
         </w:rPr>
         <w:sectPr>
-          <w:headerReference w:type="default" r:id="rId43"/>
-          <w:footerReference w:type="default" r:id="rId44"/>
+          <w:headerReference w:type="default" r:id="rId48"/>
+          <w:footerReference w:type="default" r:id="rId49"/>
           <w:pgSz w:w="12240" w:h="15840"/>
           <w:pgMar w:top="720" w:right="720" w:bottom="720" w:left="720" w:header="720" w:footer="720" w:gutter="0"/>
           <w:pgBorders w:offsetFrom="page">
@@ -2642,6 +2657,7 @@
       <w:r>
         <w:rPr>
           <w:rFonts w:ascii="Bahnschrift SemiCondensed" w:hAnsi="Bahnschrift SemiCondensed" w:cs="Aharoni"/>
+          <w:noProof/>
           <w:sz w:val="44"/>
           <w:szCs w:val="44"/>
         </w:rPr>
@@ -2676,7 +2692,7 @@
                     </pic:cNvPicPr>
                   </pic:nvPicPr>
                   <pic:blipFill>
-                    <a:blip r:embed="rId45" cstate="print">
+                    <a:blip r:embed="rId50" cstate="print">
                       <a:extLst>
                         <a:ext uri="{28A0092B-C50C-407E-A947-70E740481C1C}">
                           <a14:useLocalDpi xmlns:a14="http://schemas.microsoft.com/office/drawing/2010/main" val="0"/>
@@ -2710,6 +2726,20 @@
           <w:sz w:val="44"/>
           <w:szCs w:val="44"/>
         </w:rPr>
+        <w:sectPr>
+          <w:headerReference w:type="default" r:id="rId51"/>
+          <w:footerReference w:type="default" r:id="rId52"/>
+          <w:pgSz w:w="12240" w:h="15840"/>
+          <w:pgMar w:top="720" w:right="720" w:bottom="720" w:left="720" w:header="720" w:footer="720" w:gutter="0"/>
+          <w:pgBorders w:offsetFrom="page">
+            <w:top w:val="single" w:sz="4" w:space="24" w:color="auto"/>
+            <w:left w:val="single" w:sz="4" w:space="24" w:color="auto"/>
+            <w:bottom w:val="single" w:sz="4" w:space="24" w:color="auto"/>
+            <w:right w:val="single" w:sz="4" w:space="24" w:color="auto"/>
+          </w:pgBorders>
+          <w:cols w:space="720"/>
+          <w:docGrid w:linePitch="360"/>
+        </w:sectPr>
       </w:pPr>
       <w:r>
         <w:rPr>
@@ -2837,25 +2867,8 @@
           <w:sz w:val="44"/>
           <w:szCs w:val="44"/>
         </w:rPr>
-        <w:t xml:space="preserve">Let’s have a look at another graph which </w:t>
-      </w:r>
-      <w:r>
-        <w:rPr>
-          <w:rFonts w:ascii="Bahnschrift SemiCondensed" w:hAnsi="Bahnschrift SemiCondensed" w:cs="Aharoni"/>
-          <w:sz w:val="44"/>
-          <w:szCs w:val="44"/>
-        </w:rPr>
-        <w:t>shows the number of tourist arrivals categorized by quarters of a year.</w:t>
-      </w:r>
-    </w:p>
-    <w:p>
-      <w:pPr>
-        <w:rPr>
-          <w:rFonts w:ascii="Bahnschrift SemiCondensed" w:hAnsi="Bahnschrift SemiCondensed" w:cs="Aharoni"/>
-          <w:sz w:val="44"/>
-          <w:szCs w:val="44"/>
-        </w:rPr>
-      </w:pPr>
+        <w:t>Let’s have a look at another graph which shows the number of tourist arrivals categorized by quarters of a ye</w:t>
+      </w:r>
     </w:p>
     <w:p>
       <w:pPr>
@@ -2869,6 +2882,7 @@
       <w:r>
         <w:rPr>
           <w:rFonts w:ascii="Bahnschrift SemiCondensed" w:hAnsi="Bahnschrift SemiCondensed" w:cs="Aharoni"/>
+          <w:noProof/>
           <w:sz w:val="44"/>
           <w:szCs w:val="44"/>
         </w:rPr>
@@ -2903,7 +2917,7 @@
                     </pic:cNvPicPr>
                   </pic:nvPicPr>
                   <pic:blipFill>
-                    <a:blip r:embed="rId46" cstate="print">
+                    <a:blip r:embed="rId53" cstate="print">
                       <a:extLst>
                         <a:ext uri="{28A0092B-C50C-407E-A947-70E740481C1C}">
                           <a14:useLocalDpi xmlns:a14="http://schemas.microsoft.com/office/drawing/2010/main" val="0"/>
@@ -2946,6 +2960,19 @@
           <w:sz w:val="44"/>
           <w:szCs w:val="44"/>
         </w:rPr>
+        <w:sectPr>
+          <w:footerReference w:type="default" r:id="rId54"/>
+          <w:pgSz w:w="12240" w:h="15840"/>
+          <w:pgMar w:top="720" w:right="720" w:bottom="720" w:left="720" w:header="720" w:footer="720" w:gutter="0"/>
+          <w:pgBorders w:offsetFrom="page">
+            <w:top w:val="single" w:sz="4" w:space="24" w:color="auto"/>
+            <w:left w:val="single" w:sz="4" w:space="24" w:color="auto"/>
+            <w:bottom w:val="single" w:sz="4" w:space="24" w:color="auto"/>
+            <w:right w:val="single" w:sz="4" w:space="24" w:color="auto"/>
+          </w:pgBorders>
+          <w:cols w:space="720"/>
+          <w:docGrid w:linePitch="360"/>
+        </w:sectPr>
       </w:pPr>
       <w:r>
         <w:rPr>
@@ -2979,123 +3006,22 @@
         </w:rPr>
         <w:t>in the last quarter of the year than other quarters. We can assume that these tourists prefer to visit India during the winters. We cannot jump to conclusions as there can be many reasons, one of that can be that they want to visit the hill stations in India and thus we find that they usually prefer Delhi Airport and mostly in the winter season.</w:t>
       </w:r>
-    </w:p>
-    <w:p>
-      <w:pPr>
-        <w:rPr>
-          <w:rFonts w:ascii="Bahnschrift SemiCondensed" w:hAnsi="Bahnschrift SemiCondensed" w:cs="Aharoni"/>
-          <w:sz w:val="44"/>
-          <w:szCs w:val="44"/>
-        </w:rPr>
-      </w:pPr>
-    </w:p>
-    <w:p>
-      <w:pPr>
-        <w:rPr>
-          <w:rFonts w:ascii="Bahnschrift SemiCondensed" w:hAnsi="Bahnschrift SemiCondensed" w:cs="Aharoni"/>
-          <w:sz w:val="44"/>
-          <w:szCs w:val="44"/>
-        </w:rPr>
-      </w:pPr>
-    </w:p>
-    <w:p>
-      <w:pPr>
-        <w:rPr>
-          <w:rFonts w:ascii="Bahnschrift SemiCondensed" w:hAnsi="Bahnschrift SemiCondensed" w:cs="Aharoni"/>
-          <w:sz w:val="44"/>
-          <w:szCs w:val="44"/>
-        </w:rPr>
-      </w:pPr>
-    </w:p>
-    <w:p>
-      <w:pPr>
-        <w:rPr>
-          <w:rFonts w:ascii="Bahnschrift SemiCondensed" w:hAnsi="Bahnschrift SemiCondensed" w:cs="Aharoni"/>
-          <w:sz w:val="44"/>
-          <w:szCs w:val="44"/>
-        </w:rPr>
-      </w:pPr>
-    </w:p>
-    <w:p>
-      <w:pPr>
-        <w:rPr>
-          <w:rFonts w:ascii="Bahnschrift SemiCondensed" w:hAnsi="Bahnschrift SemiCondensed" w:cs="Aharoni"/>
-          <w:sz w:val="44"/>
-          <w:szCs w:val="44"/>
-        </w:rPr>
-      </w:pPr>
-    </w:p>
-    <w:p>
-      <w:pPr>
-        <w:rPr>
-          <w:rFonts w:ascii="Bahnschrift SemiCondensed" w:hAnsi="Bahnschrift SemiCondensed" w:cs="Aharoni"/>
-          <w:sz w:val="44"/>
-          <w:szCs w:val="44"/>
-        </w:rPr>
-      </w:pPr>
-    </w:p>
-    <w:p>
-      <w:pPr>
-        <w:rPr>
-          <w:rFonts w:ascii="Bahnschrift SemiCondensed" w:hAnsi="Bahnschrift SemiCondensed" w:cs="Aharoni"/>
-          <w:sz w:val="44"/>
-          <w:szCs w:val="44"/>
-        </w:rPr>
-      </w:pPr>
-    </w:p>
-    <w:p>
-      <w:pPr>
-        <w:rPr>
-          <w:rFonts w:ascii="Bahnschrift SemiCondensed" w:hAnsi="Bahnschrift SemiCondensed" w:cs="Aharoni"/>
-          <w:sz w:val="44"/>
-          <w:szCs w:val="44"/>
-        </w:rPr>
-      </w:pPr>
-    </w:p>
-    <w:p>
-      <w:pPr>
-        <w:rPr>
-          <w:rFonts w:ascii="Bahnschrift SemiCondensed" w:hAnsi="Bahnschrift SemiCondensed" w:cs="Aharoni"/>
-          <w:sz w:val="44"/>
-          <w:szCs w:val="44"/>
-        </w:rPr>
-      </w:pPr>
-    </w:p>
-    <w:p>
-      <w:pPr>
-        <w:rPr>
-          <w:rFonts w:ascii="Bahnschrift SemiCondensed" w:hAnsi="Bahnschrift SemiCondensed" w:cs="Aharoni"/>
-          <w:sz w:val="44"/>
-          <w:szCs w:val="44"/>
-        </w:rPr>
-      </w:pPr>
-    </w:p>
-    <w:p>
-      <w:pPr>
-        <w:rPr>
-          <w:rFonts w:ascii="Bahnschrift SemiCondensed" w:hAnsi="Bahnschrift SemiCondensed" w:cs="Aharoni"/>
-          <w:sz w:val="44"/>
-          <w:szCs w:val="44"/>
-        </w:rPr>
-      </w:pPr>
-    </w:p>
-    <w:p>
-      <w:pPr>
-        <w:rPr>
-          <w:rFonts w:ascii="Bahnschrift SemiCondensed" w:hAnsi="Bahnschrift SemiCondensed" w:cs="Aharoni"/>
-          <w:sz w:val="44"/>
-          <w:szCs w:val="44"/>
-        </w:rPr>
-      </w:pPr>
-    </w:p>
-    <w:p>
-      <w:pPr>
-        <w:rPr>
-          <w:rFonts w:ascii="Bahnschrift SemiCondensed" w:hAnsi="Bahnschrift SemiCondensed" w:cs="Aharoni"/>
-          <w:sz w:val="44"/>
-          <w:szCs w:val="44"/>
-        </w:rPr>
-      </w:pPr>
+      <w:r>
+        <w:rPr>
+          <w:rFonts w:ascii="Bahnschrift SemiCondensed" w:hAnsi="Bahnschrift SemiCondensed" w:cs="Aharoni"/>
+          <w:sz w:val="44"/>
+          <w:szCs w:val="44"/>
+        </w:rPr>
+        <w:t xml:space="preserve"> There are many of the hidden patterns which can be found on the basis of the data so we have to be always careful to not to jump on conclusions since wrong decisions can affect the whole tourism economy</w:t>
+      </w:r>
+      <w:r>
+        <w:rPr>
+          <w:rFonts w:ascii="Bahnschrift SemiCondensed" w:hAnsi="Bahnschrift SemiCondensed" w:cs="Aharoni"/>
+          <w:sz w:val="44"/>
+          <w:szCs w:val="44"/>
+        </w:rPr>
+        <w:t>.</w:t>
+      </w:r>
     </w:p>
     <w:p>
       <w:pPr>
@@ -3106,6 +3032,399 @@
           <w:szCs w:val="44"/>
         </w:rPr>
       </w:pPr>
+      <w:r>
+        <w:rPr>
+          <w:rFonts w:ascii="Bahnschrift SemiCondensed" w:hAnsi="Bahnschrift SemiCondensed" w:cs="Aharoni"/>
+          <w:noProof/>
+          <w:sz w:val="44"/>
+          <w:szCs w:val="44"/>
+        </w:rPr>
+        <w:lastRenderedPageBreak/>
+        <w:drawing>
+          <wp:inline distT="0" distB="0" distL="0" distR="0" wp14:anchorId="7942B870" wp14:editId="3882F39A">
+            <wp:extent cx="5854700" cy="4393565"/>
+            <wp:effectExtent l="0" t="0" r="0" b="0"/>
+            <wp:docPr id="13" name="Picture 13"/>
+            <wp:cNvGraphicFramePr>
+              <a:graphicFrameLocks xmlns:a="http://schemas.openxmlformats.org/drawingml/2006/main" noChangeAspect="1"/>
+            </wp:cNvGraphicFramePr>
+            <a:graphic xmlns:a="http://schemas.openxmlformats.org/drawingml/2006/main">
+              <a:graphicData uri="http://schemas.openxmlformats.org/drawingml/2006/picture">
+                <pic:pic xmlns:pic="http://schemas.openxmlformats.org/drawingml/2006/picture">
+                  <pic:nvPicPr>
+                    <pic:cNvPr id="0" name="Picture 1"/>
+                    <pic:cNvPicPr>
+                      <a:picLocks noChangeAspect="1" noChangeArrowheads="1"/>
+                    </pic:cNvPicPr>
+                  </pic:nvPicPr>
+                  <pic:blipFill>
+                    <a:blip r:embed="rId55" cstate="print">
+                      <a:extLst>
+                        <a:ext uri="{28A0092B-C50C-407E-A947-70E740481C1C}">
+                          <a14:useLocalDpi xmlns:a14="http://schemas.microsoft.com/office/drawing/2010/main" val="0"/>
+                        </a:ext>
+                      </a:extLst>
+                    </a:blip>
+                    <a:srcRect/>
+                    <a:stretch>
+                      <a:fillRect/>
+                    </a:stretch>
+                  </pic:blipFill>
+                  <pic:spPr bwMode="auto">
+                    <a:xfrm>
+                      <a:off x="0" y="0"/>
+                      <a:ext cx="5854700" cy="4393565"/>
+                    </a:xfrm>
+                    <a:prstGeom prst="rect">
+                      <a:avLst/>
+                    </a:prstGeom>
+                    <a:noFill/>
+                    <a:ln>
+                      <a:noFill/>
+                    </a:ln>
+                  </pic:spPr>
+                </pic:pic>
+              </a:graphicData>
+            </a:graphic>
+          </wp:inline>
+        </w:drawing>
+      </w:r>
+    </w:p>
+    <w:p>
+      <w:pPr>
+        <w:rPr>
+          <w:rFonts w:ascii="Bahnschrift SemiCondensed" w:hAnsi="Bahnschrift SemiCondensed" w:cs="Aharoni"/>
+          <w:sz w:val="44"/>
+          <w:szCs w:val="44"/>
+        </w:rPr>
+      </w:pPr>
+    </w:p>
+    <w:p>
+      <w:pPr>
+        <w:rPr>
+          <w:rFonts w:ascii="Bahnschrift SemiCondensed" w:hAnsi="Bahnschrift SemiCondensed" w:cs="Aharoni"/>
+          <w:sz w:val="44"/>
+          <w:szCs w:val="44"/>
+        </w:rPr>
+        <w:sectPr>
+          <w:headerReference w:type="default" r:id="rId56"/>
+          <w:footerReference w:type="default" r:id="rId57"/>
+          <w:pgSz w:w="12240" w:h="15840"/>
+          <w:pgMar w:top="720" w:right="720" w:bottom="720" w:left="720" w:header="720" w:footer="720" w:gutter="0"/>
+          <w:pgBorders w:offsetFrom="page">
+            <w:top w:val="single" w:sz="4" w:space="24" w:color="auto"/>
+            <w:left w:val="single" w:sz="4" w:space="24" w:color="auto"/>
+            <w:bottom w:val="single" w:sz="4" w:space="24" w:color="auto"/>
+            <w:right w:val="single" w:sz="4" w:space="24" w:color="auto"/>
+          </w:pgBorders>
+          <w:cols w:space="720"/>
+          <w:docGrid w:linePitch="360"/>
+        </w:sectPr>
+      </w:pPr>
+      <w:r>
+        <w:rPr>
+          <w:rFonts w:ascii="Bahnschrift SemiCondensed" w:hAnsi="Bahnschrift SemiCondensed" w:cs="Aharoni"/>
+          <w:sz w:val="44"/>
+          <w:szCs w:val="44"/>
+        </w:rPr>
+        <w:t xml:space="preserve">Here we can get to see the age group and hence, it can be concluded that middle aged people are more likely to visit India. However, in terms of young people, it is very less likely unlike Seniors. Is it because young people are not able to meet the required standards in our country? Or are they facing some kind of difficulty in order to visit India? </w:t>
+      </w:r>
+      <w:r>
+        <w:rPr>
+          <w:rFonts w:ascii="Bahnschrift SemiCondensed" w:hAnsi="Bahnschrift SemiCondensed" w:cs="Aharoni"/>
+          <w:sz w:val="44"/>
+          <w:szCs w:val="44"/>
+        </w:rPr>
+        <w:t>It is import to know why as the young population are the new leaders of the new world and in order to build good relations with every country, it is important to make others see our capabilities in every area.</w:t>
+      </w:r>
+    </w:p>
+    <w:p>
+      <w:pPr>
+        <w:rPr>
+          <w:rFonts w:ascii="Bahnschrift SemiCondensed" w:hAnsi="Bahnschrift SemiCondensed" w:cs="Aharoni"/>
+          <w:sz w:val="44"/>
+          <w:szCs w:val="44"/>
+        </w:rPr>
+      </w:pPr>
+    </w:p>
+    <w:p>
+      <w:pPr>
+        <w:jc w:val="both"/>
+        <w:rPr>
+          <w:rFonts w:ascii="Bahnschrift SemiCondensed" w:hAnsi="Bahnschrift SemiCondensed" w:cs="Aharoni"/>
+          <w:sz w:val="44"/>
+          <w:szCs w:val="44"/>
+        </w:rPr>
+      </w:pPr>
+      <w:r>
+        <w:rPr>
+          <w:rFonts w:ascii="Bahnschrift SemiCondensed" w:hAnsi="Bahnschrift SemiCondensed" w:cs="Aharoni"/>
+          <w:sz w:val="44"/>
+          <w:szCs w:val="44"/>
+        </w:rPr>
+        <w:t>Now our next research topic is on United Kingdom one of the most controversial country in terms of Indian History and yet it is one of the major tourism boosting countries. The country which is known to have stolen a lot of wealth in the past is the third country in the leaderboard of countries. Let’s have a look at few of the graphs and figure out some of the common details</w:t>
+      </w:r>
+      <w:r>
+        <w:rPr>
+          <w:rFonts w:ascii="Bahnschrift SemiCondensed" w:hAnsi="Bahnschrift SemiCondensed" w:cs="Aharoni"/>
+          <w:sz w:val="44"/>
+          <w:szCs w:val="44"/>
+        </w:rPr>
+        <w:t xml:space="preserve"> which might help us to obtain some information.</w:t>
+      </w:r>
+    </w:p>
+    <w:p>
+      <w:pPr>
+        <w:rPr>
+          <w:rFonts w:ascii="Bahnschrift SemiCondensed" w:hAnsi="Bahnschrift SemiCondensed" w:cs="Aharoni"/>
+          <w:sz w:val="44"/>
+          <w:szCs w:val="44"/>
+        </w:rPr>
+        <w:sectPr>
+          <w:headerReference w:type="default" r:id="rId58"/>
+          <w:footerReference w:type="default" r:id="rId59"/>
+          <w:pgSz w:w="12240" w:h="15840"/>
+          <w:pgMar w:top="720" w:right="720" w:bottom="720" w:left="720" w:header="720" w:footer="720" w:gutter="0"/>
+          <w:pgBorders w:offsetFrom="page">
+            <w:top w:val="single" w:sz="4" w:space="24" w:color="auto"/>
+            <w:left w:val="single" w:sz="4" w:space="24" w:color="auto"/>
+            <w:bottom w:val="single" w:sz="4" w:space="24" w:color="auto"/>
+            <w:right w:val="single" w:sz="4" w:space="24" w:color="auto"/>
+          </w:pgBorders>
+          <w:cols w:space="720"/>
+          <w:docGrid w:linePitch="360"/>
+        </w:sectPr>
+      </w:pPr>
+      <w:r>
+        <w:rPr>
+          <w:rFonts w:ascii="Bahnschrift SemiCondensed" w:hAnsi="Bahnschrift SemiCondensed" w:cs="Aharoni"/>
+          <w:noProof/>
+          <w:sz w:val="44"/>
+          <w:szCs w:val="44"/>
+        </w:rPr>
+        <w:drawing>
+          <wp:anchor distT="0" distB="0" distL="114300" distR="114300" simplePos="0" relativeHeight="251662336" behindDoc="0" locked="0" layoutInCell="1" allowOverlap="1" wp14:anchorId="670CA1FF" wp14:editId="7435448E">
+            <wp:simplePos x="0" y="0"/>
+            <wp:positionH relativeFrom="column">
+              <wp:posOffset>5938</wp:posOffset>
+            </wp:positionH>
+            <wp:positionV relativeFrom="paragraph">
+              <wp:posOffset>4857</wp:posOffset>
+            </wp:positionV>
+            <wp:extent cx="3608012" cy="2707574"/>
+            <wp:effectExtent l="0" t="0" r="0" b="0"/>
+            <wp:wrapSquare wrapText="bothSides"/>
+            <wp:docPr id="14" name="Picture 14"/>
+            <wp:cNvGraphicFramePr>
+              <a:graphicFrameLocks xmlns:a="http://schemas.openxmlformats.org/drawingml/2006/main" noChangeAspect="1"/>
+            </wp:cNvGraphicFramePr>
+            <a:graphic xmlns:a="http://schemas.openxmlformats.org/drawingml/2006/main">
+              <a:graphicData uri="http://schemas.openxmlformats.org/drawingml/2006/picture">
+                <pic:pic xmlns:pic="http://schemas.openxmlformats.org/drawingml/2006/picture">
+                  <pic:nvPicPr>
+                    <pic:cNvPr id="0" name="Picture 2"/>
+                    <pic:cNvPicPr>
+                      <a:picLocks noChangeAspect="1" noChangeArrowheads="1"/>
+                    </pic:cNvPicPr>
+                  </pic:nvPicPr>
+                  <pic:blipFill>
+                    <a:blip r:embed="rId60" cstate="print">
+                      <a:extLst>
+                        <a:ext uri="{28A0092B-C50C-407E-A947-70E740481C1C}">
+                          <a14:useLocalDpi xmlns:a14="http://schemas.microsoft.com/office/drawing/2010/main" val="0"/>
+                        </a:ext>
+                      </a:extLst>
+                    </a:blip>
+                    <a:srcRect/>
+                    <a:stretch>
+                      <a:fillRect/>
+                    </a:stretch>
+                  </pic:blipFill>
+                  <pic:spPr bwMode="auto">
+                    <a:xfrm>
+                      <a:off x="0" y="0"/>
+                      <a:ext cx="3608012" cy="2707574"/>
+                    </a:xfrm>
+                    <a:prstGeom prst="rect">
+                      <a:avLst/>
+                    </a:prstGeom>
+                    <a:noFill/>
+                    <a:ln>
+                      <a:noFill/>
+                    </a:ln>
+                  </pic:spPr>
+                </pic:pic>
+              </a:graphicData>
+            </a:graphic>
+          </wp:anchor>
+        </w:drawing>
+      </w:r>
+      <w:r>
+        <w:rPr>
+          <w:rFonts w:ascii="Bahnschrift SemiCondensed" w:hAnsi="Bahnschrift SemiCondensed" w:cs="Aharoni"/>
+          <w:sz w:val="44"/>
+          <w:szCs w:val="44"/>
+        </w:rPr>
+        <w:t xml:space="preserve">Now as per pie chart, we have 0.66% of UK’s total population who are likely to visit India which is the least among all the countries till we have seen. </w:t>
+      </w:r>
+      <w:r>
+        <w:rPr>
+          <w:rFonts w:ascii="Bahnschrift SemiCondensed" w:hAnsi="Bahnschrift SemiCondensed" w:cs="Aharoni"/>
+          <w:sz w:val="44"/>
+          <w:szCs w:val="44"/>
+        </w:rPr>
+        <w:t>However, still we can see that this country holds the 3</w:t>
+      </w:r>
+      <w:r>
+        <w:rPr>
+          <w:rFonts w:ascii="Bahnschrift SemiCondensed" w:hAnsi="Bahnschrift SemiCondensed" w:cs="Aharoni"/>
+          <w:sz w:val="44"/>
+          <w:szCs w:val="44"/>
+          <w:vertAlign w:val="superscript"/>
+        </w:rPr>
+        <w:t>rd</w:t>
+      </w:r>
+      <w:r>
+        <w:rPr>
+          <w:rFonts w:ascii="Bahnschrift SemiCondensed" w:hAnsi="Bahnschrift SemiCondensed" w:cs="Aharoni"/>
+          <w:sz w:val="44"/>
+          <w:szCs w:val="44"/>
+        </w:rPr>
+        <w:t xml:space="preserve"> position in the list. Is there anything else to notice? The total population of UK was 6.71 million, back in 2020 through which we can say that we got really l</w:t>
+      </w:r>
+      <w:r>
+        <w:rPr>
+          <w:rFonts w:ascii="Bahnschrift SemiCondensed" w:hAnsi="Bahnschrift SemiCondensed" w:cs="Aharoni"/>
+          <w:sz w:val="44"/>
+          <w:szCs w:val="44"/>
+        </w:rPr>
+        <w:t>ow</w:t>
+      </w:r>
+      <w:r>
+        <w:rPr>
+          <w:rFonts w:ascii="Bahnschrift SemiCondensed" w:hAnsi="Bahnschrift SemiCondensed" w:cs="Aharoni"/>
+          <w:sz w:val="44"/>
+          <w:szCs w:val="44"/>
+        </w:rPr>
+        <w:t xml:space="preserve"> number of tourists from UK, so is there anything else which made them one of the major countries to visit India? Let’s find out!</w:t>
+      </w:r>
+    </w:p>
+    <w:p>
+      <w:pPr>
+        <w:rPr>
+          <w:rFonts w:ascii="Bahnschrift SemiCondensed" w:hAnsi="Bahnschrift SemiCondensed" w:cs="Aharoni"/>
+          <w:sz w:val="44"/>
+          <w:szCs w:val="44"/>
+        </w:rPr>
+      </w:pPr>
+    </w:p>
+    <w:p>
+      <w:pPr>
+        <w:rPr>
+          <w:rFonts w:ascii="Bahnschrift SemiCondensed" w:hAnsi="Bahnschrift SemiCondensed" w:cs="Aharoni"/>
+          <w:sz w:val="44"/>
+          <w:szCs w:val="44"/>
+        </w:rPr>
+      </w:pPr>
+    </w:p>
+    <w:p>
+      <w:pPr>
+        <w:rPr>
+          <w:rFonts w:ascii="Bahnschrift SemiCondensed" w:hAnsi="Bahnschrift SemiCondensed" w:cs="Aharoni"/>
+          <w:sz w:val="44"/>
+          <w:szCs w:val="44"/>
+        </w:rPr>
+      </w:pPr>
+    </w:p>
+    <w:p>
+      <w:pPr>
+        <w:rPr>
+          <w:rFonts w:ascii="Bahnschrift SemiCondensed" w:hAnsi="Bahnschrift SemiCondensed" w:cs="Aharoni"/>
+          <w:sz w:val="44"/>
+          <w:szCs w:val="44"/>
+        </w:rPr>
+      </w:pPr>
+    </w:p>
+    <w:p>
+      <w:pPr>
+        <w:rPr>
+          <w:rFonts w:ascii="Bahnschrift SemiCondensed" w:hAnsi="Bahnschrift SemiCondensed" w:cs="Aharoni"/>
+          <w:sz w:val="44"/>
+          <w:szCs w:val="44"/>
+        </w:rPr>
+      </w:pPr>
+    </w:p>
+    <w:p>
+      <w:pPr>
+        <w:rPr>
+          <w:rFonts w:ascii="Bahnschrift SemiCondensed" w:hAnsi="Bahnschrift SemiCondensed" w:cs="Aharoni"/>
+          <w:sz w:val="44"/>
+          <w:szCs w:val="44"/>
+        </w:rPr>
+      </w:pPr>
+    </w:p>
+    <w:p>
+      <w:pPr>
+        <w:rPr>
+          <w:rFonts w:ascii="Bahnschrift SemiCondensed" w:hAnsi="Bahnschrift SemiCondensed" w:cs="Aharoni"/>
+          <w:sz w:val="44"/>
+          <w:szCs w:val="44"/>
+        </w:rPr>
+      </w:pPr>
+    </w:p>
+    <w:p>
+      <w:pPr>
+        <w:rPr>
+          <w:rFonts w:ascii="Bahnschrift SemiCondensed" w:hAnsi="Bahnschrift SemiCondensed" w:cs="Aharoni"/>
+          <w:sz w:val="44"/>
+          <w:szCs w:val="44"/>
+        </w:rPr>
+      </w:pPr>
+    </w:p>
+    <w:p>
+      <w:pPr>
+        <w:rPr>
+          <w:rFonts w:ascii="Bahnschrift SemiCondensed" w:hAnsi="Bahnschrift SemiCondensed" w:cs="Aharoni"/>
+          <w:sz w:val="44"/>
+          <w:szCs w:val="44"/>
+        </w:rPr>
+      </w:pPr>
+    </w:p>
+    <w:p>
+      <w:pPr>
+        <w:rPr>
+          <w:rFonts w:ascii="Bahnschrift SemiCondensed" w:hAnsi="Bahnschrift SemiCondensed" w:cs="Aharoni"/>
+          <w:sz w:val="44"/>
+          <w:szCs w:val="44"/>
+        </w:rPr>
+      </w:pPr>
+    </w:p>
+    <w:p>
+      <w:pPr>
+        <w:rPr>
+          <w:rFonts w:ascii="Bahnschrift SemiCondensed" w:hAnsi="Bahnschrift SemiCondensed" w:cs="Aharoni"/>
+          <w:sz w:val="44"/>
+          <w:szCs w:val="44"/>
+        </w:rPr>
+      </w:pPr>
+    </w:p>
+    <w:p>
+      <w:pPr>
+        <w:rPr>
+          <w:rFonts w:ascii="Bahnschrift SemiCondensed" w:hAnsi="Bahnschrift SemiCondensed" w:cs="Aharoni"/>
+          <w:sz w:val="44"/>
+          <w:szCs w:val="44"/>
+        </w:rPr>
+      </w:pPr>
+    </w:p>
+    <w:p>
+      <w:pPr>
+        <w:rPr>
+          <w:rFonts w:ascii="Bahnschrift SemiCondensed" w:hAnsi="Bahnschrift SemiCondensed" w:cs="Aharoni"/>
+          <w:sz w:val="44"/>
+          <w:szCs w:val="44"/>
+        </w:rPr>
+      </w:pPr>
     </w:p>
     <w:p>
       <w:pPr>
@@ -3117,9 +3436,19 @@
         </w:rPr>
       </w:pPr>
     </w:p>
+    <w:p>
+      <w:pPr>
+        <w:jc w:val="center"/>
+        <w:rPr>
+          <w:rFonts w:ascii="Bahnschrift SemiCondensed" w:hAnsi="Bahnschrift SemiCondensed" w:cs="Aharoni"/>
+          <w:sz w:val="44"/>
+          <w:szCs w:val="44"/>
+        </w:rPr>
+      </w:pPr>
+    </w:p>
     <w:sectPr>
-      <w:headerReference w:type="default" r:id="rId47"/>
-      <w:footerReference w:type="default" r:id="rId48"/>
+      <w:headerReference w:type="default" r:id="rId61"/>
+      <w:footerReference w:type="default" r:id="rId62"/>
       <w:pgSz w:w="12240" w:h="15840"/>
       <w:pgMar w:top="720" w:right="720" w:bottom="720" w:left="720" w:header="720" w:footer="720" w:gutter="0"/>
       <w:pgBorders w:offsetFrom="page">
@@ -3166,9 +3495,6 @@
     <w:pPr>
       <w:pStyle w:val="Footer"/>
     </w:pPr>
-    <w:r>
-      <w:t>I</w:t>
-    </w:r>
   </w:p>
 </w:ftr>
 </file>
@@ -3195,7 +3521,7 @@
         <w:sz w:val="36"/>
         <w:szCs w:val="36"/>
       </w:rPr>
-      <w:t>7</w:t>
+      <w:t>5</w:t>
     </w:r>
   </w:p>
 </w:ftr>
@@ -3223,7 +3549,7 @@
         <w:sz w:val="36"/>
         <w:szCs w:val="36"/>
       </w:rPr>
-      <w:t>8</w:t>
+      <w:t>6</w:t>
     </w:r>
   </w:p>
 </w:ftr>
@@ -3251,7 +3577,7 @@
         <w:sz w:val="36"/>
         <w:szCs w:val="36"/>
       </w:rPr>
-      <w:t>9</w:t>
+      <w:t>7</w:t>
     </w:r>
   </w:p>
 </w:ftr>
@@ -3279,7 +3605,7 @@
         <w:sz w:val="36"/>
         <w:szCs w:val="36"/>
       </w:rPr>
-      <w:t>10</w:t>
+      <w:t>8</w:t>
     </w:r>
   </w:p>
 </w:ftr>
@@ -3307,7 +3633,7 @@
         <w:sz w:val="36"/>
         <w:szCs w:val="36"/>
       </w:rPr>
-      <w:t>11</w:t>
+      <w:t>9</w:t>
     </w:r>
   </w:p>
 </w:ftr>
@@ -3335,7 +3661,129 @@
         <w:sz w:val="36"/>
         <w:szCs w:val="36"/>
       </w:rPr>
-      <w:t>12</w:t>
+      <w:t>10</w:t>
+    </w:r>
+  </w:p>
+</w:ftr>
+</file>
+
+<file path=word/footer16.xml><?xml version="1.0" encoding="utf-8"?>
+<w:ftr xmlns:wpc="http://schemas.microsoft.com/office/word/2010/wordprocessingCanvas" xmlns:cx="http://schemas.microsoft.com/office/drawing/2014/chartex" xmlns:cx1="http://schemas.microsoft.com/office/drawing/2015/9/8/chartex" xmlns:cx2="http://schemas.microsoft.com/office/drawing/2015/10/21/chartex" xmlns:cx3="http://schemas.microsoft.com/office/drawing/2016/5/9/chartex" xmlns:cx4="http://schemas.microsoft.com/office/drawing/2016/5/10/chartex" xmlns:cx5="http://schemas.microsoft.com/office/drawing/2016/5/11/chartex" xmlns:cx6="http://schemas.microsoft.com/office/drawing/2016/5/12/chartex" xmlns:cx7="http://schemas.microsoft.com/office/drawing/2016/5/13/chartex" xmlns:cx8="http://schemas.microsoft.com/office/drawing/2016/5/14/chartex" xmlns:mc="http://schemas.openxmlformats.org/markup-compatibility/2006" xmlns:aink="http://schemas.microsoft.com/office/drawing/2016/ink" xmlns:am3d="http://schemas.microsoft.com/office/drawing/2017/model3d" xmlns:o="urn:schemas-microsoft-com:office:office" xmlns:r="http://schemas.openxmlformats.org/officeDocument/2006/relationships" xmlns:m="http://schemas.openxmlformats.org/officeDocument/2006/math" xmlns:v="urn:schemas-microsoft-com:vml" xmlns:wp14="http://schemas.microsoft.com/office/word/2010/wordprocessingDrawing" xmlns:wp="http://schemas.openxmlformats.org/drawingml/2006/wordprocessingDrawing" xmlns:w10="urn:schemas-microsoft-com:office:word" xmlns:w="http://schemas.openxmlformats.org/wordprocessingml/2006/main" xmlns:w14="http://schemas.microsoft.com/office/word/2010/wordml" xmlns:w15="http://schemas.microsoft.com/office/word/2012/wordml" xmlns:w16cex="http://schemas.microsoft.com/office/word/2018/wordml/cex" xmlns:w16cid="http://schemas.microsoft.com/office/word/2016/wordml/cid" xmlns:w16="http://schemas.microsoft.com/office/word/2018/wordml" xmlns:w16sdtdh="http://schemas.microsoft.com/office/word/2020/wordml/sdtdatahash" xmlns:w16se="http://schemas.microsoft.com/office/word/2015/wordml/symex" xmlns:wpg="http://schemas.microsoft.com/office/word/2010/wordprocessingGroup" xmlns:wpi="http://schemas.microsoft.com/office/word/2010/wordprocessingInk" xmlns:wne="http://schemas.microsoft.com/office/word/2006/wordml" xmlns:wps="http://schemas.microsoft.com/office/word/2010/wordprocessingShape" mc:Ignorable="w14 w15 w16se w16cid w16 w16cex w16sdtdh wp14">
+  <w:p>
+    <w:pPr>
+      <w:pStyle w:val="Footer"/>
+      <w:jc w:val="center"/>
+      <w:rPr>
+        <w:rFonts w:ascii="Franklin Gothic Heavy" w:hAnsi="Franklin Gothic Heavy"/>
+        <w:b/>
+        <w:bCs/>
+        <w:sz w:val="36"/>
+        <w:szCs w:val="36"/>
+      </w:rPr>
+    </w:pPr>
+    <w:r>
+      <w:rPr>
+        <w:rFonts w:ascii="Franklin Gothic Heavy" w:hAnsi="Franklin Gothic Heavy"/>
+        <w:b/>
+        <w:bCs/>
+        <w:sz w:val="36"/>
+        <w:szCs w:val="36"/>
+      </w:rPr>
+      <w:t>11</w:t>
+    </w:r>
+  </w:p>
+</w:ftr>
+</file>
+
+<file path=word/footer17.xml><?xml version="1.0" encoding="utf-8"?>
+<w:ftr xmlns:wpc="http://schemas.microsoft.com/office/word/2010/wordprocessingCanvas" xmlns:cx="http://schemas.microsoft.com/office/drawing/2014/chartex" xmlns:cx1="http://schemas.microsoft.com/office/drawing/2015/9/8/chartex" xmlns:cx2="http://schemas.microsoft.com/office/drawing/2015/10/21/chartex" xmlns:cx3="http://schemas.microsoft.com/office/drawing/2016/5/9/chartex" xmlns:cx4="http://schemas.microsoft.com/office/drawing/2016/5/10/chartex" xmlns:cx5="http://schemas.microsoft.com/office/drawing/2016/5/11/chartex" xmlns:cx6="http://schemas.microsoft.com/office/drawing/2016/5/12/chartex" xmlns:cx7="http://schemas.microsoft.com/office/drawing/2016/5/13/chartex" xmlns:cx8="http://schemas.microsoft.com/office/drawing/2016/5/14/chartex" xmlns:mc="http://schemas.openxmlformats.org/markup-compatibility/2006" xmlns:aink="http://schemas.microsoft.com/office/drawing/2016/ink" xmlns:am3d="http://schemas.microsoft.com/office/drawing/2017/model3d" xmlns:o="urn:schemas-microsoft-com:office:office" xmlns:r="http://schemas.openxmlformats.org/officeDocument/2006/relationships" xmlns:m="http://schemas.openxmlformats.org/officeDocument/2006/math" xmlns:v="urn:schemas-microsoft-com:vml" xmlns:wp14="http://schemas.microsoft.com/office/word/2010/wordprocessingDrawing" xmlns:wp="http://schemas.openxmlformats.org/drawingml/2006/wordprocessingDrawing" xmlns:w10="urn:schemas-microsoft-com:office:word" xmlns:w="http://schemas.openxmlformats.org/wordprocessingml/2006/main" xmlns:w14="http://schemas.microsoft.com/office/word/2010/wordml" xmlns:w15="http://schemas.microsoft.com/office/word/2012/wordml" xmlns:w16cex="http://schemas.microsoft.com/office/word/2018/wordml/cex" xmlns:w16cid="http://schemas.microsoft.com/office/word/2016/wordml/cid" xmlns:w16="http://schemas.microsoft.com/office/word/2018/wordml" xmlns:w16sdtdh="http://schemas.microsoft.com/office/word/2020/wordml/sdtdatahash" xmlns:w16se="http://schemas.microsoft.com/office/word/2015/wordml/symex" xmlns:wpg="http://schemas.microsoft.com/office/word/2010/wordprocessingGroup" xmlns:wpi="http://schemas.microsoft.com/office/word/2010/wordprocessingInk" xmlns:wne="http://schemas.microsoft.com/office/word/2006/wordml" xmlns:wps="http://schemas.microsoft.com/office/word/2010/wordprocessingShape" mc:Ignorable="w14 w15 w16se w16cid w16 w16cex w16sdtdh wp14">
+  <w:p>
+    <w:pPr>
+      <w:pStyle w:val="Footer"/>
+      <w:jc w:val="center"/>
+      <w:rPr>
+        <w:rFonts w:ascii="Franklin Gothic Heavy" w:hAnsi="Franklin Gothic Heavy"/>
+        <w:b/>
+        <w:bCs/>
+        <w:sz w:val="36"/>
+        <w:szCs w:val="36"/>
+      </w:rPr>
+    </w:pPr>
+    <w:r>
+      <w:rPr>
+        <w:rFonts w:ascii="Franklin Gothic Heavy" w:hAnsi="Franklin Gothic Heavy"/>
+        <w:b/>
+        <w:bCs/>
+        <w:sz w:val="36"/>
+        <w:szCs w:val="36"/>
+      </w:rPr>
+      <w:t>1</w:t>
+    </w:r>
+    <w:r>
+      <w:rPr>
+        <w:rFonts w:ascii="Franklin Gothic Heavy" w:hAnsi="Franklin Gothic Heavy"/>
+        <w:b/>
+        <w:bCs/>
+        <w:sz w:val="36"/>
+        <w:szCs w:val="36"/>
+      </w:rPr>
+      <w:t>2</w:t>
+    </w:r>
+  </w:p>
+</w:ftr>
+</file>
+
+<file path=word/footer18.xml><?xml version="1.0" encoding="utf-8"?>
+<w:ftr xmlns:wpc="http://schemas.microsoft.com/office/word/2010/wordprocessingCanvas" xmlns:cx="http://schemas.microsoft.com/office/drawing/2014/chartex" xmlns:cx1="http://schemas.microsoft.com/office/drawing/2015/9/8/chartex" xmlns:cx2="http://schemas.microsoft.com/office/drawing/2015/10/21/chartex" xmlns:cx3="http://schemas.microsoft.com/office/drawing/2016/5/9/chartex" xmlns:cx4="http://schemas.microsoft.com/office/drawing/2016/5/10/chartex" xmlns:cx5="http://schemas.microsoft.com/office/drawing/2016/5/11/chartex" xmlns:cx6="http://schemas.microsoft.com/office/drawing/2016/5/12/chartex" xmlns:cx7="http://schemas.microsoft.com/office/drawing/2016/5/13/chartex" xmlns:cx8="http://schemas.microsoft.com/office/drawing/2016/5/14/chartex" xmlns:mc="http://schemas.openxmlformats.org/markup-compatibility/2006" xmlns:aink="http://schemas.microsoft.com/office/drawing/2016/ink" xmlns:am3d="http://schemas.microsoft.com/office/drawing/2017/model3d" xmlns:o="urn:schemas-microsoft-com:office:office" xmlns:r="http://schemas.openxmlformats.org/officeDocument/2006/relationships" xmlns:m="http://schemas.openxmlformats.org/officeDocument/2006/math" xmlns:v="urn:schemas-microsoft-com:vml" xmlns:wp14="http://schemas.microsoft.com/office/word/2010/wordprocessingDrawing" xmlns:wp="http://schemas.openxmlformats.org/drawingml/2006/wordprocessingDrawing" xmlns:w10="urn:schemas-microsoft-com:office:word" xmlns:w="http://schemas.openxmlformats.org/wordprocessingml/2006/main" xmlns:w14="http://schemas.microsoft.com/office/word/2010/wordml" xmlns:w15="http://schemas.microsoft.com/office/word/2012/wordml" xmlns:w16cex="http://schemas.microsoft.com/office/word/2018/wordml/cex" xmlns:w16cid="http://schemas.microsoft.com/office/word/2016/wordml/cid" xmlns:w16="http://schemas.microsoft.com/office/word/2018/wordml" xmlns:w16sdtdh="http://schemas.microsoft.com/office/word/2020/wordml/sdtdatahash" xmlns:w16se="http://schemas.microsoft.com/office/word/2015/wordml/symex" xmlns:wpg="http://schemas.microsoft.com/office/word/2010/wordprocessingGroup" xmlns:wpi="http://schemas.microsoft.com/office/word/2010/wordprocessingInk" xmlns:wne="http://schemas.microsoft.com/office/word/2006/wordml" xmlns:wps="http://schemas.microsoft.com/office/word/2010/wordprocessingShape" mc:Ignorable="w14 w15 w16se w16cid w16 w16cex w16sdtdh wp14">
+  <w:p>
+    <w:pPr>
+      <w:pStyle w:val="Footer"/>
+      <w:jc w:val="center"/>
+      <w:rPr>
+        <w:rFonts w:ascii="Franklin Gothic Heavy" w:hAnsi="Franklin Gothic Heavy"/>
+        <w:b/>
+        <w:bCs/>
+        <w:sz w:val="36"/>
+        <w:szCs w:val="36"/>
+      </w:rPr>
+    </w:pPr>
+    <w:r>
+      <w:rPr>
+        <w:rFonts w:ascii="Franklin Gothic Heavy" w:hAnsi="Franklin Gothic Heavy"/>
+        <w:b/>
+        <w:bCs/>
+        <w:sz w:val="36"/>
+        <w:szCs w:val="36"/>
+      </w:rPr>
+      <w:t>13</w:t>
+    </w:r>
+  </w:p>
+</w:ftr>
+</file>
+
+<file path=word/footer19.xml><?xml version="1.0" encoding="utf-8"?>
+<w:ftr xmlns:wpc="http://schemas.microsoft.com/office/word/2010/wordprocessingCanvas" xmlns:cx="http://schemas.microsoft.com/office/drawing/2014/chartex" xmlns:cx1="http://schemas.microsoft.com/office/drawing/2015/9/8/chartex" xmlns:cx2="http://schemas.microsoft.com/office/drawing/2015/10/21/chartex" xmlns:cx3="http://schemas.microsoft.com/office/drawing/2016/5/9/chartex" xmlns:cx4="http://schemas.microsoft.com/office/drawing/2016/5/10/chartex" xmlns:cx5="http://schemas.microsoft.com/office/drawing/2016/5/11/chartex" xmlns:cx6="http://schemas.microsoft.com/office/drawing/2016/5/12/chartex" xmlns:cx7="http://schemas.microsoft.com/office/drawing/2016/5/13/chartex" xmlns:cx8="http://schemas.microsoft.com/office/drawing/2016/5/14/chartex" xmlns:mc="http://schemas.openxmlformats.org/markup-compatibility/2006" xmlns:aink="http://schemas.microsoft.com/office/drawing/2016/ink" xmlns:am3d="http://schemas.microsoft.com/office/drawing/2017/model3d" xmlns:o="urn:schemas-microsoft-com:office:office" xmlns:r="http://schemas.openxmlformats.org/officeDocument/2006/relationships" xmlns:m="http://schemas.openxmlformats.org/officeDocument/2006/math" xmlns:v="urn:schemas-microsoft-com:vml" xmlns:wp14="http://schemas.microsoft.com/office/word/2010/wordprocessingDrawing" xmlns:wp="http://schemas.openxmlformats.org/drawingml/2006/wordprocessingDrawing" xmlns:w10="urn:schemas-microsoft-com:office:word" xmlns:w="http://schemas.openxmlformats.org/wordprocessingml/2006/main" xmlns:w14="http://schemas.microsoft.com/office/word/2010/wordml" xmlns:w15="http://schemas.microsoft.com/office/word/2012/wordml" xmlns:w16cex="http://schemas.microsoft.com/office/word/2018/wordml/cex" xmlns:w16cid="http://schemas.microsoft.com/office/word/2016/wordml/cid" xmlns:w16="http://schemas.microsoft.com/office/word/2018/wordml" xmlns:w16sdtdh="http://schemas.microsoft.com/office/word/2020/wordml/sdtdatahash" xmlns:w16se="http://schemas.microsoft.com/office/word/2015/wordml/symex" xmlns:wpg="http://schemas.microsoft.com/office/word/2010/wordprocessingGroup" xmlns:wpi="http://schemas.microsoft.com/office/word/2010/wordprocessingInk" xmlns:wne="http://schemas.microsoft.com/office/word/2006/wordml" xmlns:wps="http://schemas.microsoft.com/office/word/2010/wordprocessingShape" mc:Ignorable="w14 w15 w16se w16cid w16 w16cex w16sdtdh wp14">
+  <w:p>
+    <w:pPr>
+      <w:pStyle w:val="Footer"/>
+      <w:jc w:val="center"/>
+      <w:rPr>
+        <w:rFonts w:ascii="Franklin Gothic Heavy" w:hAnsi="Franklin Gothic Heavy"/>
+        <w:b/>
+        <w:bCs/>
+        <w:sz w:val="36"/>
+        <w:szCs w:val="36"/>
+      </w:rPr>
+    </w:pPr>
+    <w:r>
+      <w:rPr>
+        <w:rFonts w:ascii="Franklin Gothic Heavy" w:hAnsi="Franklin Gothic Heavy"/>
+        <w:b/>
+        <w:bCs/>
+        <w:sz w:val="36"/>
+        <w:szCs w:val="36"/>
+      </w:rPr>
+      <w:t>14</w:t>
     </w:r>
   </w:p>
 </w:ftr>
@@ -3346,6 +3794,19 @@
   <w:p>
     <w:pPr>
       <w:pStyle w:val="Footer"/>
+    </w:pPr>
+    <w:r>
+      <w:t>I</w:t>
+    </w:r>
+  </w:p>
+</w:ftr>
+</file>
+
+<file path=word/footer20.xml><?xml version="1.0" encoding="utf-8"?>
+<w:ftr xmlns:wpc="http://schemas.microsoft.com/office/word/2010/wordprocessingCanvas" xmlns:cx="http://schemas.microsoft.com/office/drawing/2014/chartex" xmlns:cx1="http://schemas.microsoft.com/office/drawing/2015/9/8/chartex" xmlns:cx2="http://schemas.microsoft.com/office/drawing/2015/10/21/chartex" xmlns:cx3="http://schemas.microsoft.com/office/drawing/2016/5/9/chartex" xmlns:cx4="http://schemas.microsoft.com/office/drawing/2016/5/10/chartex" xmlns:cx5="http://schemas.microsoft.com/office/drawing/2016/5/11/chartex" xmlns:cx6="http://schemas.microsoft.com/office/drawing/2016/5/12/chartex" xmlns:cx7="http://schemas.microsoft.com/office/drawing/2016/5/13/chartex" xmlns:cx8="http://schemas.microsoft.com/office/drawing/2016/5/14/chartex" xmlns:mc="http://schemas.openxmlformats.org/markup-compatibility/2006" xmlns:aink="http://schemas.microsoft.com/office/drawing/2016/ink" xmlns:am3d="http://schemas.microsoft.com/office/drawing/2017/model3d" xmlns:o="urn:schemas-microsoft-com:office:office" xmlns:r="http://schemas.openxmlformats.org/officeDocument/2006/relationships" xmlns:m="http://schemas.openxmlformats.org/officeDocument/2006/math" xmlns:v="urn:schemas-microsoft-com:vml" xmlns:wp14="http://schemas.microsoft.com/office/word/2010/wordprocessingDrawing" xmlns:wp="http://schemas.openxmlformats.org/drawingml/2006/wordprocessingDrawing" xmlns:w10="urn:schemas-microsoft-com:office:word" xmlns:w="http://schemas.openxmlformats.org/wordprocessingml/2006/main" xmlns:w14="http://schemas.microsoft.com/office/word/2010/wordml" xmlns:w15="http://schemas.microsoft.com/office/word/2012/wordml" xmlns:w16cex="http://schemas.microsoft.com/office/word/2018/wordml/cex" xmlns:w16cid="http://schemas.microsoft.com/office/word/2016/wordml/cid" xmlns:w16="http://schemas.microsoft.com/office/word/2018/wordml" xmlns:w16sdtdh="http://schemas.microsoft.com/office/word/2020/wordml/sdtdatahash" xmlns:w16se="http://schemas.microsoft.com/office/word/2015/wordml/symex" xmlns:wpg="http://schemas.microsoft.com/office/word/2010/wordprocessingGroup" xmlns:wpi="http://schemas.microsoft.com/office/word/2010/wordprocessingInk" xmlns:wne="http://schemas.microsoft.com/office/word/2006/wordml" xmlns:wps="http://schemas.microsoft.com/office/word/2010/wordprocessingShape" mc:Ignorable="w14 w15 w16se w16cid w16 w16cex w16sdtdh wp14">
+  <w:p>
+    <w:pPr>
+      <w:pStyle w:val="Footer"/>
       <w:jc w:val="center"/>
       <w:rPr>
         <w:rFonts w:ascii="Franklin Gothic Heavy" w:hAnsi="Franklin Gothic Heavy"/>
@@ -3363,7 +3824,35 @@
         <w:sz w:val="36"/>
         <w:szCs w:val="36"/>
       </w:rPr>
-      <w:t>I</w:t>
+      <w:t>15</w:t>
+    </w:r>
+  </w:p>
+</w:ftr>
+</file>
+
+<file path=word/footer21.xml><?xml version="1.0" encoding="utf-8"?>
+<w:ftr xmlns:wpc="http://schemas.microsoft.com/office/word/2010/wordprocessingCanvas" xmlns:cx="http://schemas.microsoft.com/office/drawing/2014/chartex" xmlns:cx1="http://schemas.microsoft.com/office/drawing/2015/9/8/chartex" xmlns:cx2="http://schemas.microsoft.com/office/drawing/2015/10/21/chartex" xmlns:cx3="http://schemas.microsoft.com/office/drawing/2016/5/9/chartex" xmlns:cx4="http://schemas.microsoft.com/office/drawing/2016/5/10/chartex" xmlns:cx5="http://schemas.microsoft.com/office/drawing/2016/5/11/chartex" xmlns:cx6="http://schemas.microsoft.com/office/drawing/2016/5/12/chartex" xmlns:cx7="http://schemas.microsoft.com/office/drawing/2016/5/13/chartex" xmlns:cx8="http://schemas.microsoft.com/office/drawing/2016/5/14/chartex" xmlns:mc="http://schemas.openxmlformats.org/markup-compatibility/2006" xmlns:aink="http://schemas.microsoft.com/office/drawing/2016/ink" xmlns:am3d="http://schemas.microsoft.com/office/drawing/2017/model3d" xmlns:o="urn:schemas-microsoft-com:office:office" xmlns:r="http://schemas.openxmlformats.org/officeDocument/2006/relationships" xmlns:m="http://schemas.openxmlformats.org/officeDocument/2006/math" xmlns:v="urn:schemas-microsoft-com:vml" xmlns:wp14="http://schemas.microsoft.com/office/word/2010/wordprocessingDrawing" xmlns:wp="http://schemas.openxmlformats.org/drawingml/2006/wordprocessingDrawing" xmlns:w10="urn:schemas-microsoft-com:office:word" xmlns:w="http://schemas.openxmlformats.org/wordprocessingml/2006/main" xmlns:w14="http://schemas.microsoft.com/office/word/2010/wordml" xmlns:w15="http://schemas.microsoft.com/office/word/2012/wordml" xmlns:w16cex="http://schemas.microsoft.com/office/word/2018/wordml/cex" xmlns:w16cid="http://schemas.microsoft.com/office/word/2016/wordml/cid" xmlns:w16="http://schemas.microsoft.com/office/word/2018/wordml" xmlns:w16sdtdh="http://schemas.microsoft.com/office/word/2020/wordml/sdtdatahash" xmlns:w16se="http://schemas.microsoft.com/office/word/2015/wordml/symex" xmlns:wpg="http://schemas.microsoft.com/office/word/2010/wordprocessingGroup" xmlns:wpi="http://schemas.microsoft.com/office/word/2010/wordprocessingInk" xmlns:wne="http://schemas.microsoft.com/office/word/2006/wordml" xmlns:wps="http://schemas.microsoft.com/office/word/2010/wordprocessingShape" mc:Ignorable="w14 w15 w16se w16cid w16 w16cex w16sdtdh wp14">
+  <w:p>
+    <w:pPr>
+      <w:pStyle w:val="Footer"/>
+      <w:jc w:val="center"/>
+      <w:rPr>
+        <w:rFonts w:ascii="Franklin Gothic Heavy" w:hAnsi="Franklin Gothic Heavy"/>
+        <w:b/>
+        <w:bCs/>
+        <w:sz w:val="36"/>
+        <w:szCs w:val="36"/>
+      </w:rPr>
+    </w:pPr>
+    <w:r>
+      <w:rPr>
+        <w:rFonts w:ascii="Franklin Gothic Heavy" w:hAnsi="Franklin Gothic Heavy"/>
+        <w:b/>
+        <w:bCs/>
+        <w:sz w:val="36"/>
+        <w:szCs w:val="36"/>
+      </w:rPr>
+      <w:t>16</w:t>
     </w:r>
   </w:p>
 </w:ftr>
@@ -3374,35 +3863,7 @@
   <w:p>
     <w:pPr>
       <w:pStyle w:val="Footer"/>
-      <w:jc w:val="center"/>
-      <w:rPr>
-        <w:rFonts w:ascii="Franklin Gothic Heavy" w:hAnsi="Franklin Gothic Heavy"/>
-        <w:b/>
-        <w:bCs/>
-        <w:sz w:val="36"/>
-        <w:szCs w:val="36"/>
-      </w:rPr>
     </w:pPr>
-    <w:r>
-      <w:rPr>
-        <w:rFonts w:ascii="Franklin Gothic Heavy" w:hAnsi="Franklin Gothic Heavy"/>
-        <w:b/>
-        <w:bCs/>
-        <w:sz w:val="36"/>
-        <w:szCs w:val="36"/>
-      </w:rPr>
-      <w:t>I</w:t>
-    </w:r>
-    <w:r>
-      <w:rPr>
-        <w:rFonts w:ascii="Franklin Gothic Heavy" w:hAnsi="Franklin Gothic Heavy"/>
-        <w:b/>
-        <w:bCs/>
-        <w:sz w:val="36"/>
-        <w:szCs w:val="36"/>
-      </w:rPr>
-      <w:t xml:space="preserve"> I</w:t>
-    </w:r>
   </w:p>
 </w:ftr>
 </file>
@@ -3429,7 +3890,7 @@
         <w:sz w:val="36"/>
         <w:szCs w:val="36"/>
       </w:rPr>
-      <w:t>1</w:t>
+      <w:t>I</w:t>
     </w:r>
   </w:p>
 </w:ftr>
@@ -3457,7 +3918,17 @@
         <w:sz w:val="36"/>
         <w:szCs w:val="36"/>
       </w:rPr>
-      <w:t>2</w:t>
+      <w:t>I</w:t>
+    </w:r>
+    <w:r>
+      <w:rPr>
+        <w:rFonts w:ascii="Franklin Gothic Heavy" w:hAnsi="Franklin Gothic Heavy"/>
+        <w:b/>
+        <w:bCs/>
+        <w:sz w:val="36"/>
+        <w:szCs w:val="36"/>
+      </w:rPr>
+      <w:t xml:space="preserve"> I</w:t>
     </w:r>
   </w:p>
 </w:ftr>
@@ -3485,7 +3956,7 @@
         <w:sz w:val="36"/>
         <w:szCs w:val="36"/>
       </w:rPr>
-      <w:t>3</w:t>
+      <w:t>1</w:t>
     </w:r>
   </w:p>
 </w:ftr>
@@ -3513,7 +3984,7 @@
         <w:sz w:val="36"/>
         <w:szCs w:val="36"/>
       </w:rPr>
-      <w:t>4</w:t>
+      <w:t>2</w:t>
     </w:r>
   </w:p>
 </w:ftr>
@@ -3541,7 +4012,7 @@
         <w:sz w:val="36"/>
         <w:szCs w:val="36"/>
       </w:rPr>
-      <w:t>5</w:t>
+      <w:t>3</w:t>
     </w:r>
   </w:p>
 </w:ftr>
@@ -3569,7 +4040,7 @@
         <w:sz w:val="36"/>
         <w:szCs w:val="36"/>
       </w:rPr>
-      <w:t>6</w:t>
+      <w:t>4</w:t>
     </w:r>
   </w:p>
 </w:ftr>
@@ -3605,27 +4076,7 @@
   <w:p>
     <w:pPr>
       <w:pStyle w:val="Header"/>
-      <w:jc w:val="center"/>
-      <w:rPr>
-        <w:rFonts w:ascii="Bahnschrift SemiCondensed" w:hAnsi="Bahnschrift SemiCondensed"/>
-        <w:b/>
-        <w:bCs/>
-        <w:color w:val="806000" w:themeColor="accent4" w:themeShade="80"/>
-        <w:sz w:val="72"/>
-        <w:szCs w:val="72"/>
-      </w:rPr>
     </w:pPr>
-    <w:r>
-      <w:rPr>
-        <w:rFonts w:ascii="Bahnschrift SemiCondensed" w:hAnsi="Bahnschrift SemiCondensed"/>
-        <w:b/>
-        <w:bCs/>
-        <w:color w:val="806000" w:themeColor="accent4" w:themeShade="80"/>
-        <w:sz w:val="72"/>
-        <w:szCs w:val="72"/>
-      </w:rPr>
-      <w:t>ACKNOWLEDGEMENT</w:t>
-    </w:r>
   </w:p>
 </w:hdr>
 </file>
@@ -3648,17 +4099,6 @@
         <w:szCs w:val="72"/>
       </w:rPr>
     </w:pPr>
-    <w:r>
-      <w:rPr>
-        <w:rFonts w:ascii="Bahnschrift SemiCondensed" w:hAnsi="Bahnschrift SemiCondensed"/>
-        <w:b/>
-        <w:bCs/>
-        <w:color w:val="806000" w:themeColor="accent4" w:themeShade="80"/>
-        <w:sz w:val="72"/>
-        <w:szCs w:val="72"/>
-      </w:rPr>
-      <w:t>UNITED STATES OF AMERICA</w:t>
-    </w:r>
   </w:p>
 </w:hdr>
 </file>
@@ -3681,6 +4121,171 @@
         <w:szCs w:val="72"/>
       </w:rPr>
     </w:pPr>
+    <w:r>
+      <w:rPr>
+        <w:rFonts w:ascii="Bahnschrift SemiCondensed" w:hAnsi="Bahnschrift SemiCondensed"/>
+        <w:b/>
+        <w:bCs/>
+        <w:color w:val="806000" w:themeColor="accent4" w:themeShade="80"/>
+        <w:sz w:val="72"/>
+        <w:szCs w:val="72"/>
+      </w:rPr>
+      <w:t>BANGLADESH</w:t>
+    </w:r>
+  </w:p>
+</w:hdr>
+</file>
+
+<file path=word/header12.xml><?xml version="1.0" encoding="utf-8"?>
+<w:hdr xmlns:wpc="http://schemas.microsoft.com/office/word/2010/wordprocessingCanvas" xmlns:cx="http://schemas.microsoft.com/office/drawing/2014/chartex" xmlns:cx1="http://schemas.microsoft.com/office/drawing/2015/9/8/chartex" xmlns:cx2="http://schemas.microsoft.com/office/drawing/2015/10/21/chartex" xmlns:cx3="http://schemas.microsoft.com/office/drawing/2016/5/9/chartex" xmlns:cx4="http://schemas.microsoft.com/office/drawing/2016/5/10/chartex" xmlns:cx5="http://schemas.microsoft.com/office/drawing/2016/5/11/chartex" xmlns:cx6="http://schemas.microsoft.com/office/drawing/2016/5/12/chartex" xmlns:cx7="http://schemas.microsoft.com/office/drawing/2016/5/13/chartex" xmlns:cx8="http://schemas.microsoft.com/office/drawing/2016/5/14/chartex" xmlns:mc="http://schemas.openxmlformats.org/markup-compatibility/2006" xmlns:aink="http://schemas.microsoft.com/office/drawing/2016/ink" xmlns:am3d="http://schemas.microsoft.com/office/drawing/2017/model3d" xmlns:o="urn:schemas-microsoft-com:office:office" xmlns:r="http://schemas.openxmlformats.org/officeDocument/2006/relationships" xmlns:m="http://schemas.openxmlformats.org/officeDocument/2006/math" xmlns:v="urn:schemas-microsoft-com:vml" xmlns:wp14="http://schemas.microsoft.com/office/word/2010/wordprocessingDrawing" xmlns:wp="http://schemas.openxmlformats.org/drawingml/2006/wordprocessingDrawing" xmlns:w10="urn:schemas-microsoft-com:office:word" xmlns:w="http://schemas.openxmlformats.org/wordprocessingml/2006/main" xmlns:w14="http://schemas.microsoft.com/office/word/2010/wordml" xmlns:w15="http://schemas.microsoft.com/office/word/2012/wordml" xmlns:w16cex="http://schemas.microsoft.com/office/word/2018/wordml/cex" xmlns:w16cid="http://schemas.microsoft.com/office/word/2016/wordml/cid" xmlns:w16="http://schemas.microsoft.com/office/word/2018/wordml" xmlns:w16sdtdh="http://schemas.microsoft.com/office/word/2020/wordml/sdtdatahash" xmlns:w16se="http://schemas.microsoft.com/office/word/2015/wordml/symex" xmlns:wpg="http://schemas.microsoft.com/office/word/2010/wordprocessingGroup" xmlns:wpi="http://schemas.microsoft.com/office/word/2010/wordprocessingInk" xmlns:wne="http://schemas.microsoft.com/office/word/2006/wordml" xmlns:wps="http://schemas.microsoft.com/office/word/2010/wordprocessingShape" mc:Ignorable="w14 w15 w16se w16cid w16 w16cex w16sdtdh wp14">
+  <w:p>
+    <w:pPr>
+      <w:pStyle w:val="Header"/>
+      <w:tabs>
+        <w:tab w:val="left" w:pos="4836"/>
+      </w:tabs>
+      <w:jc w:val="center"/>
+      <w:rPr>
+        <w:rFonts w:ascii="Bahnschrift SemiCondensed" w:hAnsi="Bahnschrift SemiCondensed"/>
+        <w:b/>
+        <w:bCs/>
+        <w:color w:val="806000" w:themeColor="accent4" w:themeShade="80"/>
+        <w:sz w:val="72"/>
+        <w:szCs w:val="72"/>
+      </w:rPr>
+    </w:pPr>
+  </w:p>
+</w:hdr>
+</file>
+
+<file path=word/header13.xml><?xml version="1.0" encoding="utf-8"?>
+<w:hdr xmlns:wpc="http://schemas.microsoft.com/office/word/2010/wordprocessingCanvas" xmlns:cx="http://schemas.microsoft.com/office/drawing/2014/chartex" xmlns:cx1="http://schemas.microsoft.com/office/drawing/2015/9/8/chartex" xmlns:cx2="http://schemas.microsoft.com/office/drawing/2015/10/21/chartex" xmlns:cx3="http://schemas.microsoft.com/office/drawing/2016/5/9/chartex" xmlns:cx4="http://schemas.microsoft.com/office/drawing/2016/5/10/chartex" xmlns:cx5="http://schemas.microsoft.com/office/drawing/2016/5/11/chartex" xmlns:cx6="http://schemas.microsoft.com/office/drawing/2016/5/12/chartex" xmlns:cx7="http://schemas.microsoft.com/office/drawing/2016/5/13/chartex" xmlns:cx8="http://schemas.microsoft.com/office/drawing/2016/5/14/chartex" xmlns:mc="http://schemas.openxmlformats.org/markup-compatibility/2006" xmlns:aink="http://schemas.microsoft.com/office/drawing/2016/ink" xmlns:am3d="http://schemas.microsoft.com/office/drawing/2017/model3d" xmlns:o="urn:schemas-microsoft-com:office:office" xmlns:r="http://schemas.openxmlformats.org/officeDocument/2006/relationships" xmlns:m="http://schemas.openxmlformats.org/officeDocument/2006/math" xmlns:v="urn:schemas-microsoft-com:vml" xmlns:wp14="http://schemas.microsoft.com/office/word/2010/wordprocessingDrawing" xmlns:wp="http://schemas.openxmlformats.org/drawingml/2006/wordprocessingDrawing" xmlns:w10="urn:schemas-microsoft-com:office:word" xmlns:w="http://schemas.openxmlformats.org/wordprocessingml/2006/main" xmlns:w14="http://schemas.microsoft.com/office/word/2010/wordml" xmlns:w15="http://schemas.microsoft.com/office/word/2012/wordml" xmlns:w16cex="http://schemas.microsoft.com/office/word/2018/wordml/cex" xmlns:w16cid="http://schemas.microsoft.com/office/word/2016/wordml/cid" xmlns:w16="http://schemas.microsoft.com/office/word/2018/wordml" xmlns:w16sdtdh="http://schemas.microsoft.com/office/word/2020/wordml/sdtdatahash" xmlns:w16se="http://schemas.microsoft.com/office/word/2015/wordml/symex" xmlns:wpg="http://schemas.microsoft.com/office/word/2010/wordprocessingGroup" xmlns:wpi="http://schemas.microsoft.com/office/word/2010/wordprocessingInk" xmlns:wne="http://schemas.microsoft.com/office/word/2006/wordml" xmlns:wps="http://schemas.microsoft.com/office/word/2010/wordprocessingShape" mc:Ignorable="w14 w15 w16se w16cid w16 w16cex w16sdtdh wp14">
+  <w:p>
+    <w:pPr>
+      <w:pStyle w:val="Header"/>
+      <w:tabs>
+        <w:tab w:val="left" w:pos="4836"/>
+      </w:tabs>
+      <w:jc w:val="center"/>
+      <w:rPr>
+        <w:rFonts w:ascii="Bahnschrift SemiCondensed" w:hAnsi="Bahnschrift SemiCondensed"/>
+        <w:b/>
+        <w:bCs/>
+        <w:color w:val="806000" w:themeColor="accent4" w:themeShade="80"/>
+        <w:sz w:val="72"/>
+        <w:szCs w:val="72"/>
+      </w:rPr>
+    </w:pPr>
+    <w:r>
+      <w:rPr>
+        <w:rFonts w:ascii="Bahnschrift SemiCondensed" w:hAnsi="Bahnschrift SemiCondensed"/>
+        <w:b/>
+        <w:bCs/>
+        <w:color w:val="806000" w:themeColor="accent4" w:themeShade="80"/>
+        <w:sz w:val="72"/>
+        <w:szCs w:val="72"/>
+      </w:rPr>
+      <w:t>UNITED STATES OF AMERICA</w:t>
+    </w:r>
+  </w:p>
+</w:hdr>
+</file>
+
+<file path=word/header14.xml><?xml version="1.0" encoding="utf-8"?>
+<w:hdr xmlns:wpc="http://schemas.microsoft.com/office/word/2010/wordprocessingCanvas" xmlns:cx="http://schemas.microsoft.com/office/drawing/2014/chartex" xmlns:cx1="http://schemas.microsoft.com/office/drawing/2015/9/8/chartex" xmlns:cx2="http://schemas.microsoft.com/office/drawing/2015/10/21/chartex" xmlns:cx3="http://schemas.microsoft.com/office/drawing/2016/5/9/chartex" xmlns:cx4="http://schemas.microsoft.com/office/drawing/2016/5/10/chartex" xmlns:cx5="http://schemas.microsoft.com/office/drawing/2016/5/11/chartex" xmlns:cx6="http://schemas.microsoft.com/office/drawing/2016/5/12/chartex" xmlns:cx7="http://schemas.microsoft.com/office/drawing/2016/5/13/chartex" xmlns:cx8="http://schemas.microsoft.com/office/drawing/2016/5/14/chartex" xmlns:mc="http://schemas.openxmlformats.org/markup-compatibility/2006" xmlns:aink="http://schemas.microsoft.com/office/drawing/2016/ink" xmlns:am3d="http://schemas.microsoft.com/office/drawing/2017/model3d" xmlns:o="urn:schemas-microsoft-com:office:office" xmlns:r="http://schemas.openxmlformats.org/officeDocument/2006/relationships" xmlns:m="http://schemas.openxmlformats.org/officeDocument/2006/math" xmlns:v="urn:schemas-microsoft-com:vml" xmlns:wp14="http://schemas.microsoft.com/office/word/2010/wordprocessingDrawing" xmlns:wp="http://schemas.openxmlformats.org/drawingml/2006/wordprocessingDrawing" xmlns:w10="urn:schemas-microsoft-com:office:word" xmlns:w="http://schemas.openxmlformats.org/wordprocessingml/2006/main" xmlns:w14="http://schemas.microsoft.com/office/word/2010/wordml" xmlns:w15="http://schemas.microsoft.com/office/word/2012/wordml" xmlns:w16cex="http://schemas.microsoft.com/office/word/2018/wordml/cex" xmlns:w16cid="http://schemas.microsoft.com/office/word/2016/wordml/cid" xmlns:w16="http://schemas.microsoft.com/office/word/2018/wordml" xmlns:w16sdtdh="http://schemas.microsoft.com/office/word/2020/wordml/sdtdatahash" xmlns:w16se="http://schemas.microsoft.com/office/word/2015/wordml/symex" xmlns:wpg="http://schemas.microsoft.com/office/word/2010/wordprocessingGroup" xmlns:wpi="http://schemas.microsoft.com/office/word/2010/wordprocessingInk" xmlns:wne="http://schemas.microsoft.com/office/word/2006/wordml" xmlns:wps="http://schemas.microsoft.com/office/word/2010/wordprocessingShape" mc:Ignorable="w14 w15 w16se w16cid w16 w16cex w16sdtdh wp14">
+  <w:p>
+    <w:pPr>
+      <w:pStyle w:val="Header"/>
+      <w:tabs>
+        <w:tab w:val="left" w:pos="4836"/>
+      </w:tabs>
+      <w:jc w:val="center"/>
+      <w:rPr>
+        <w:rFonts w:ascii="Bahnschrift SemiCondensed" w:hAnsi="Bahnschrift SemiCondensed"/>
+        <w:b/>
+        <w:bCs/>
+        <w:color w:val="806000" w:themeColor="accent4" w:themeShade="80"/>
+        <w:sz w:val="72"/>
+        <w:szCs w:val="72"/>
+      </w:rPr>
+    </w:pPr>
+  </w:p>
+</w:hdr>
+</file>
+
+<file path=word/header15.xml><?xml version="1.0" encoding="utf-8"?>
+<w:hdr xmlns:wpc="http://schemas.microsoft.com/office/word/2010/wordprocessingCanvas" xmlns:cx="http://schemas.microsoft.com/office/drawing/2014/chartex" xmlns:cx1="http://schemas.microsoft.com/office/drawing/2015/9/8/chartex" xmlns:cx2="http://schemas.microsoft.com/office/drawing/2015/10/21/chartex" xmlns:cx3="http://schemas.microsoft.com/office/drawing/2016/5/9/chartex" xmlns:cx4="http://schemas.microsoft.com/office/drawing/2016/5/10/chartex" xmlns:cx5="http://schemas.microsoft.com/office/drawing/2016/5/11/chartex" xmlns:cx6="http://schemas.microsoft.com/office/drawing/2016/5/12/chartex" xmlns:cx7="http://schemas.microsoft.com/office/drawing/2016/5/13/chartex" xmlns:cx8="http://schemas.microsoft.com/office/drawing/2016/5/14/chartex" xmlns:mc="http://schemas.openxmlformats.org/markup-compatibility/2006" xmlns:aink="http://schemas.microsoft.com/office/drawing/2016/ink" xmlns:am3d="http://schemas.microsoft.com/office/drawing/2017/model3d" xmlns:o="urn:schemas-microsoft-com:office:office" xmlns:r="http://schemas.openxmlformats.org/officeDocument/2006/relationships" xmlns:m="http://schemas.openxmlformats.org/officeDocument/2006/math" xmlns:v="urn:schemas-microsoft-com:vml" xmlns:wp14="http://schemas.microsoft.com/office/word/2010/wordprocessingDrawing" xmlns:wp="http://schemas.openxmlformats.org/drawingml/2006/wordprocessingDrawing" xmlns:w10="urn:schemas-microsoft-com:office:word" xmlns:w="http://schemas.openxmlformats.org/wordprocessingml/2006/main" xmlns:w14="http://schemas.microsoft.com/office/word/2010/wordml" xmlns:w15="http://schemas.microsoft.com/office/word/2012/wordml" xmlns:w16cex="http://schemas.microsoft.com/office/word/2018/wordml/cex" xmlns:w16cid="http://schemas.microsoft.com/office/word/2016/wordml/cid" xmlns:w16="http://schemas.microsoft.com/office/word/2018/wordml" xmlns:w16sdtdh="http://schemas.microsoft.com/office/word/2020/wordml/sdtdatahash" xmlns:w16se="http://schemas.microsoft.com/office/word/2015/wordml/symex" xmlns:wpg="http://schemas.microsoft.com/office/word/2010/wordprocessingGroup" xmlns:wpi="http://schemas.microsoft.com/office/word/2010/wordprocessingInk" xmlns:wne="http://schemas.microsoft.com/office/word/2006/wordml" xmlns:wps="http://schemas.microsoft.com/office/word/2010/wordprocessingShape" mc:Ignorable="w14 w15 w16se w16cid w16 w16cex w16sdtdh wp14">
+  <w:p>
+    <w:pPr>
+      <w:pStyle w:val="Header"/>
+      <w:tabs>
+        <w:tab w:val="left" w:pos="4836"/>
+      </w:tabs>
+      <w:jc w:val="center"/>
+      <w:rPr>
+        <w:rFonts w:ascii="Bahnschrift SemiCondensed" w:hAnsi="Bahnschrift SemiCondensed"/>
+        <w:b/>
+        <w:bCs/>
+        <w:color w:val="806000" w:themeColor="accent4" w:themeShade="80"/>
+        <w:sz w:val="72"/>
+        <w:szCs w:val="72"/>
+      </w:rPr>
+    </w:pPr>
+  </w:p>
+</w:hdr>
+</file>
+
+<file path=word/header16.xml><?xml version="1.0" encoding="utf-8"?>
+<w:hdr xmlns:wpc="http://schemas.microsoft.com/office/word/2010/wordprocessingCanvas" xmlns:cx="http://schemas.microsoft.com/office/drawing/2014/chartex" xmlns:cx1="http://schemas.microsoft.com/office/drawing/2015/9/8/chartex" xmlns:cx2="http://schemas.microsoft.com/office/drawing/2015/10/21/chartex" xmlns:cx3="http://schemas.microsoft.com/office/drawing/2016/5/9/chartex" xmlns:cx4="http://schemas.microsoft.com/office/drawing/2016/5/10/chartex" xmlns:cx5="http://schemas.microsoft.com/office/drawing/2016/5/11/chartex" xmlns:cx6="http://schemas.microsoft.com/office/drawing/2016/5/12/chartex" xmlns:cx7="http://schemas.microsoft.com/office/drawing/2016/5/13/chartex" xmlns:cx8="http://schemas.microsoft.com/office/drawing/2016/5/14/chartex" xmlns:mc="http://schemas.openxmlformats.org/markup-compatibility/2006" xmlns:aink="http://schemas.microsoft.com/office/drawing/2016/ink" xmlns:am3d="http://schemas.microsoft.com/office/drawing/2017/model3d" xmlns:o="urn:schemas-microsoft-com:office:office" xmlns:r="http://schemas.openxmlformats.org/officeDocument/2006/relationships" xmlns:m="http://schemas.openxmlformats.org/officeDocument/2006/math" xmlns:v="urn:schemas-microsoft-com:vml" xmlns:wp14="http://schemas.microsoft.com/office/word/2010/wordprocessingDrawing" xmlns:wp="http://schemas.openxmlformats.org/drawingml/2006/wordprocessingDrawing" xmlns:w10="urn:schemas-microsoft-com:office:word" xmlns:w="http://schemas.openxmlformats.org/wordprocessingml/2006/main" xmlns:w14="http://schemas.microsoft.com/office/word/2010/wordml" xmlns:w15="http://schemas.microsoft.com/office/word/2012/wordml" xmlns:w16cex="http://schemas.microsoft.com/office/word/2018/wordml/cex" xmlns:w16cid="http://schemas.microsoft.com/office/word/2016/wordml/cid" xmlns:w16="http://schemas.microsoft.com/office/word/2018/wordml" xmlns:w16sdtdh="http://schemas.microsoft.com/office/word/2020/wordml/sdtdatahash" xmlns:w16se="http://schemas.microsoft.com/office/word/2015/wordml/symex" xmlns:wpg="http://schemas.microsoft.com/office/word/2010/wordprocessingGroup" xmlns:wpi="http://schemas.microsoft.com/office/word/2010/wordprocessingInk" xmlns:wne="http://schemas.microsoft.com/office/word/2006/wordml" xmlns:wps="http://schemas.microsoft.com/office/word/2010/wordprocessingShape" mc:Ignorable="w14 w15 w16se w16cid w16 w16cex w16sdtdh wp14">
+  <w:p>
+    <w:pPr>
+      <w:pStyle w:val="Header"/>
+      <w:tabs>
+        <w:tab w:val="left" w:pos="4836"/>
+      </w:tabs>
+      <w:jc w:val="center"/>
+      <w:rPr>
+        <w:rFonts w:ascii="Bahnschrift SemiCondensed" w:hAnsi="Bahnschrift SemiCondensed"/>
+        <w:b/>
+        <w:bCs/>
+        <w:color w:val="806000" w:themeColor="accent4" w:themeShade="80"/>
+        <w:sz w:val="72"/>
+        <w:szCs w:val="72"/>
+      </w:rPr>
+    </w:pPr>
+    <w:r>
+      <w:rPr>
+        <w:rFonts w:ascii="Bahnschrift SemiCondensed" w:hAnsi="Bahnschrift SemiCondensed"/>
+        <w:b/>
+        <w:bCs/>
+        <w:color w:val="806000" w:themeColor="accent4" w:themeShade="80"/>
+        <w:sz w:val="72"/>
+        <w:szCs w:val="72"/>
+      </w:rPr>
+      <w:t>UNITED KINGDOM</w:t>
+    </w:r>
+  </w:p>
+</w:hdr>
+</file>
+
+<file path=word/header17.xml><?xml version="1.0" encoding="utf-8"?>
+<w:hdr xmlns:wpc="http://schemas.microsoft.com/office/word/2010/wordprocessingCanvas" xmlns:cx="http://schemas.microsoft.com/office/drawing/2014/chartex" xmlns:cx1="http://schemas.microsoft.com/office/drawing/2015/9/8/chartex" xmlns:cx2="http://schemas.microsoft.com/office/drawing/2015/10/21/chartex" xmlns:cx3="http://schemas.microsoft.com/office/drawing/2016/5/9/chartex" xmlns:cx4="http://schemas.microsoft.com/office/drawing/2016/5/10/chartex" xmlns:cx5="http://schemas.microsoft.com/office/drawing/2016/5/11/chartex" xmlns:cx6="http://schemas.microsoft.com/office/drawing/2016/5/12/chartex" xmlns:cx7="http://schemas.microsoft.com/office/drawing/2016/5/13/chartex" xmlns:cx8="http://schemas.microsoft.com/office/drawing/2016/5/14/chartex" xmlns:mc="http://schemas.openxmlformats.org/markup-compatibility/2006" xmlns:aink="http://schemas.microsoft.com/office/drawing/2016/ink" xmlns:am3d="http://schemas.microsoft.com/office/drawing/2017/model3d" xmlns:o="urn:schemas-microsoft-com:office:office" xmlns:r="http://schemas.openxmlformats.org/officeDocument/2006/relationships" xmlns:m="http://schemas.openxmlformats.org/officeDocument/2006/math" xmlns:v="urn:schemas-microsoft-com:vml" xmlns:wp14="http://schemas.microsoft.com/office/word/2010/wordprocessingDrawing" xmlns:wp="http://schemas.openxmlformats.org/drawingml/2006/wordprocessingDrawing" xmlns:w10="urn:schemas-microsoft-com:office:word" xmlns:w="http://schemas.openxmlformats.org/wordprocessingml/2006/main" xmlns:w14="http://schemas.microsoft.com/office/word/2010/wordml" xmlns:w15="http://schemas.microsoft.com/office/word/2012/wordml" xmlns:w16cex="http://schemas.microsoft.com/office/word/2018/wordml/cex" xmlns:w16cid="http://schemas.microsoft.com/office/word/2016/wordml/cid" xmlns:w16="http://schemas.microsoft.com/office/word/2018/wordml" xmlns:w16sdtdh="http://schemas.microsoft.com/office/word/2020/wordml/sdtdatahash" xmlns:w16se="http://schemas.microsoft.com/office/word/2015/wordml/symex" xmlns:wpg="http://schemas.microsoft.com/office/word/2010/wordprocessingGroup" xmlns:wpi="http://schemas.microsoft.com/office/word/2010/wordprocessingInk" xmlns:wne="http://schemas.microsoft.com/office/word/2006/wordml" xmlns:wps="http://schemas.microsoft.com/office/word/2010/wordprocessingShape" mc:Ignorable="w14 w15 w16se w16cid w16 w16cex w16sdtdh wp14">
+  <w:p>
+    <w:pPr>
+      <w:pStyle w:val="Header"/>
+      <w:tabs>
+        <w:tab w:val="left" w:pos="4836"/>
+      </w:tabs>
+      <w:jc w:val="center"/>
+      <w:rPr>
+        <w:rFonts w:ascii="Bahnschrift SemiCondensed" w:hAnsi="Bahnschrift SemiCondensed"/>
+        <w:b/>
+        <w:bCs/>
+        <w:color w:val="806000" w:themeColor="accent4" w:themeShade="80"/>
+        <w:sz w:val="72"/>
+        <w:szCs w:val="72"/>
+      </w:rPr>
+    </w:pPr>
   </w:p>
 </w:hdr>
 </file>
@@ -3690,27 +4295,7 @@
   <w:p>
     <w:pPr>
       <w:pStyle w:val="Header"/>
-      <w:jc w:val="center"/>
-      <w:rPr>
-        <w:rFonts w:ascii="Bahnschrift SemiCondensed" w:hAnsi="Bahnschrift SemiCondensed"/>
-        <w:b/>
-        <w:bCs/>
-        <w:color w:val="806000" w:themeColor="accent4" w:themeShade="80"/>
-        <w:sz w:val="72"/>
-        <w:szCs w:val="72"/>
-      </w:rPr>
     </w:pPr>
-    <w:r>
-      <w:rPr>
-        <w:rFonts w:ascii="Bahnschrift SemiCondensed" w:hAnsi="Bahnschrift SemiCondensed"/>
-        <w:b/>
-        <w:bCs/>
-        <w:color w:val="806000" w:themeColor="accent4" w:themeShade="80"/>
-        <w:sz w:val="72"/>
-        <w:szCs w:val="72"/>
-      </w:rPr>
-      <w:t>CONTENTS</w:t>
-    </w:r>
   </w:p>
 </w:hdr>
 </file>
@@ -3720,27 +4305,7 @@
   <w:p>
     <w:pPr>
       <w:pStyle w:val="Header"/>
-      <w:jc w:val="center"/>
-      <w:rPr>
-        <w:rFonts w:ascii="Bahnschrift SemiCondensed" w:hAnsi="Bahnschrift SemiCondensed"/>
-        <w:b/>
-        <w:bCs/>
-        <w:color w:val="806000" w:themeColor="accent4" w:themeShade="80"/>
-        <w:sz w:val="72"/>
-        <w:szCs w:val="72"/>
-      </w:rPr>
     </w:pPr>
-    <w:r>
-      <w:rPr>
-        <w:rFonts w:ascii="Bahnschrift SemiCondensed" w:hAnsi="Bahnschrift SemiCondensed"/>
-        <w:b/>
-        <w:bCs/>
-        <w:color w:val="806000" w:themeColor="accent4" w:themeShade="80"/>
-        <w:sz w:val="72"/>
-        <w:szCs w:val="72"/>
-      </w:rPr>
-      <w:t>GENERAL INFORMATION</w:t>
-    </w:r>
   </w:p>
 </w:hdr>
 </file>
@@ -3750,9 +4315,7 @@
   <w:p>
     <w:pPr>
       <w:pStyle w:val="Header"/>
-      <w:tabs>
-        <w:tab w:val="left" w:pos="4836"/>
-      </w:tabs>
+      <w:jc w:val="center"/>
       <w:rPr>
         <w:rFonts w:ascii="Bahnschrift SemiCondensed" w:hAnsi="Bahnschrift SemiCondensed"/>
         <w:b/>
@@ -3771,18 +4334,7 @@
         <w:sz w:val="72"/>
         <w:szCs w:val="72"/>
       </w:rPr>
-      <w:tab/>
-    </w:r>
-    <w:r>
-      <w:rPr>
-        <w:rFonts w:ascii="Bahnschrift SemiCondensed" w:hAnsi="Bahnschrift SemiCondensed"/>
-        <w:b/>
-        <w:bCs/>
-        <w:color w:val="806000" w:themeColor="accent4" w:themeShade="80"/>
-        <w:sz w:val="72"/>
-        <w:szCs w:val="72"/>
-      </w:rPr>
-      <w:tab/>
+      <w:t>ACKNOWLEDGEMENT</w:t>
     </w:r>
   </w:p>
 </w:hdr>
@@ -3793,9 +4345,6 @@
   <w:p>
     <w:pPr>
       <w:pStyle w:val="Header"/>
-      <w:tabs>
-        <w:tab w:val="left" w:pos="4836"/>
-      </w:tabs>
       <w:jc w:val="center"/>
       <w:rPr>
         <w:rFonts w:ascii="Bahnschrift SemiCondensed" w:hAnsi="Bahnschrift SemiCondensed"/>
@@ -3815,7 +4364,7 @@
         <w:sz w:val="72"/>
         <w:szCs w:val="72"/>
       </w:rPr>
-      <w:t>GENERIC GRAPHS</w:t>
+      <w:t>CONTENTS</w:t>
     </w:r>
   </w:p>
 </w:hdr>
@@ -3826,9 +4375,6 @@
   <w:p>
     <w:pPr>
       <w:pStyle w:val="Header"/>
-      <w:tabs>
-        <w:tab w:val="left" w:pos="4836"/>
-      </w:tabs>
       <w:jc w:val="center"/>
       <w:rPr>
         <w:rFonts w:ascii="Bahnschrift SemiCondensed" w:hAnsi="Bahnschrift SemiCondensed"/>
@@ -3839,6 +4385,17 @@
         <w:szCs w:val="72"/>
       </w:rPr>
     </w:pPr>
+    <w:r>
+      <w:rPr>
+        <w:rFonts w:ascii="Bahnschrift SemiCondensed" w:hAnsi="Bahnschrift SemiCondensed"/>
+        <w:b/>
+        <w:bCs/>
+        <w:color w:val="806000" w:themeColor="accent4" w:themeShade="80"/>
+        <w:sz w:val="72"/>
+        <w:szCs w:val="72"/>
+      </w:rPr>
+      <w:t>GENERAL INFORMATION</w:t>
+    </w:r>
   </w:p>
 </w:hdr>
 </file>
@@ -3851,7 +4408,6 @@
       <w:tabs>
         <w:tab w:val="left" w:pos="4836"/>
       </w:tabs>
-      <w:jc w:val="center"/>
       <w:rPr>
         <w:rFonts w:ascii="Bahnschrift SemiCondensed" w:hAnsi="Bahnschrift SemiCondensed"/>
         <w:b/>
@@ -3861,6 +4417,28 @@
         <w:szCs w:val="72"/>
       </w:rPr>
     </w:pPr>
+    <w:r>
+      <w:rPr>
+        <w:rFonts w:ascii="Bahnschrift SemiCondensed" w:hAnsi="Bahnschrift SemiCondensed"/>
+        <w:b/>
+        <w:bCs/>
+        <w:color w:val="806000" w:themeColor="accent4" w:themeShade="80"/>
+        <w:sz w:val="72"/>
+        <w:szCs w:val="72"/>
+      </w:rPr>
+      <w:tab/>
+    </w:r>
+    <w:r>
+      <w:rPr>
+        <w:rFonts w:ascii="Bahnschrift SemiCondensed" w:hAnsi="Bahnschrift SemiCondensed"/>
+        <w:b/>
+        <w:bCs/>
+        <w:color w:val="806000" w:themeColor="accent4" w:themeShade="80"/>
+        <w:sz w:val="72"/>
+        <w:szCs w:val="72"/>
+      </w:rPr>
+      <w:tab/>
+    </w:r>
   </w:p>
 </w:hdr>
 </file>
@@ -3892,7 +4470,7 @@
         <w:sz w:val="72"/>
         <w:szCs w:val="72"/>
       </w:rPr>
-      <w:t>BANGLADESH</w:t>
+      <w:t>GENERIC GRAPHS</w:t>
     </w:r>
   </w:p>
 </w:hdr>
@@ -4419,6 +4997,7 @@
   <w:style w:type="character" w:default="1" w:styleId="DefaultParagraphFont">
     <w:name w:val="Default Paragraph Font"/>
     <w:uiPriority w:val="1"/>
+    <w:semiHidden/>
     <w:unhideWhenUsed/>
   </w:style>
   <w:style w:type="table" w:default="1" w:styleId="TableNormal">

</xml_diff>